<commit_message>
Update 'Technical Manual/Security Guide v1.0' in 'Clinical/Pharm: Data Management (PDM)/1.0/'
</commit_message>
<xml_diff>
--- a/Clinical/Pharm%3A Data Management (PDM)/1.0/Technical Manual%2FSecurity Guide v1.0/pss_1_tm_r0318.docx
+++ b/Clinical/Pharm%3A Data Management (PDM)/1.0/Technical Manual%2FSecurity Guide v1.0/pss_1_tm_r0318.docx
@@ -12,6 +12,8 @@
           <w:szCs w:val="24"/>
         </w:rPr>
       </w:pPr>
+      <w:bookmarkStart w:id="0" w:name="_GoBack"/>
+      <w:bookmarkEnd w:id="0"/>
       <w:r>
         <w:rPr>
           <w:noProof/>
@@ -461,8 +463,8 @@
           <w:szCs w:val="36"/>
         </w:rPr>
       </w:pPr>
-      <w:bookmarkStart w:id="0" w:name="RevisionHistory"/>
-      <w:bookmarkEnd w:id="0"/>
+      <w:bookmarkStart w:id="1" w:name="RevisionHistory"/>
+      <w:bookmarkEnd w:id="1"/>
       <w:r>
         <w:rPr>
           <w:rFonts w:ascii="Arial" w:hAnsi="Arial" w:cs="Arial"/>
@@ -626,7 +628,7 @@
               <w:pStyle w:val="BodyText"/>
             </w:pPr>
             <w:r>
-              <w:t>3/18</w:t>
+              <w:t>03/18</w:t>
             </w:r>
           </w:p>
         </w:tc>
@@ -639,27 +641,14 @@
             <w:pPr>
               <w:pStyle w:val="BodyText"/>
             </w:pPr>
-            <w:hyperlink w:anchor="_File_List" w:history="1">
+            <w:hyperlink w:anchor="P12_RoutineTable" w:history="1">
               <w:r>
                 <w:rPr>
                   <w:rStyle w:val="Hyperlink"/>
-                  <w:color w:val="3D24F4"/>
                 </w:rPr>
-                <w:t>2</w:t>
+                <w:t>12-13</w:t>
               </w:r>
             </w:hyperlink>
-            <w:r>
-              <w:t xml:space="preserve">, </w:t>
-            </w:r>
-            <w:hyperlink w:anchor="EndP117_PSSMgrMenu" w:history="1">
-              <w:r>
-                <w:rPr>
-                  <w:rStyle w:val="Hyperlink"/>
-                  <w:color w:val="3D24F4"/>
-                </w:rPr>
-                <w:t>11</w:t>
-              </w:r>
-            </w:hyperlink>
           </w:p>
         </w:tc>
         <w:tc>
@@ -672,7 +661,7 @@
               <w:pStyle w:val="BodyText"/>
             </w:pPr>
             <w:r>
-              <w:t>PSS*1.0*211</w:t>
+              <w:t>PSS*1*224</w:t>
             </w:r>
           </w:p>
         </w:tc>
@@ -686,7 +675,13 @@
               <w:pStyle w:val="BodyText"/>
             </w:pPr>
             <w:r>
-              <w:t>Updated File List to include file #50.60699</w:t>
+              <w:t xml:space="preserve">Updated Routine List – adding </w:t>
+            </w:r>
+            <w:r>
+              <w:t xml:space="preserve">new routine </w:t>
+            </w:r>
+            <w:r>
+              <w:t>PSSDSEXF</w:t>
             </w:r>
           </w:p>
           <w:p>
@@ -694,15 +689,7 @@
               <w:pStyle w:val="BodyText"/>
             </w:pPr>
             <w:r>
-              <w:t>Updated Routine List with PSSNDSU and PSS211PO</w:t>
-            </w:r>
-          </w:p>
-          <w:p>
-            <w:pPr>
-              <w:pStyle w:val="BodyText"/>
-            </w:pPr>
-            <w:r>
-              <w:t>(J. Asel, N. Boston CTT&amp;DM NDS Medications Dosage Form project)</w:t>
+              <w:t>(S. Soldan, PM; L. Bertuzis, BA; B. Hyde, Tech Writer)</w:t>
             </w:r>
           </w:p>
         </w:tc>
@@ -722,10 +709,10 @@
               <w:pStyle w:val="BodyText"/>
             </w:pPr>
             <w:r>
-              <w:t>02</w:t>
-            </w:r>
-            <w:r>
-              <w:t>/18</w:t>
+              <w:t>0</w:t>
+            </w:r>
+            <w:r>
+              <w:t>3/18</w:t>
             </w:r>
           </w:p>
         </w:tc>
@@ -738,30 +725,15 @@
             <w:pPr>
               <w:pStyle w:val="BodyText"/>
             </w:pPr>
-            <w:hyperlink w:anchor="Page_12" w:history="1">
-              <w:r>
-                <w:rPr>
-                  <w:rStyle w:val="Hyperlink"/>
-                  <w:color w:val="3D24F4"/>
-                </w:rPr>
-                <w:t>12</w:t>
-              </w:r>
-              <w:r>
-                <w:rPr>
-                  <w:rStyle w:val="Hyperlink"/>
-                  <w:color w:val="auto"/>
-                  <w:u w:val="none"/>
-                </w:rPr>
-                <w:t>-</w:t>
-              </w:r>
-              <w:r>
-                <w:rPr>
-                  <w:rStyle w:val="Hyperlink"/>
-                  <w:color w:val="3D24F4"/>
-                </w:rPr>
-                <w:t>13</w:t>
-              </w:r>
-            </w:hyperlink>
+            <w:r>
+              <w:t>2</w:t>
+            </w:r>
+            <w:r>
+              <w:t xml:space="preserve">, </w:t>
+            </w:r>
+            <w:r>
+              <w:t>11</w:t>
+            </w:r>
           </w:p>
         </w:tc>
         <w:tc>
@@ -774,7 +746,7 @@
               <w:pStyle w:val="BodyText"/>
             </w:pPr>
             <w:r>
-              <w:t>PSS*1*178</w:t>
+              <w:t>PSS*1.0*211</w:t>
             </w:r>
           </w:p>
         </w:tc>
@@ -788,7 +760,7 @@
               <w:pStyle w:val="BodyText"/>
             </w:pPr>
             <w:r>
-              <w:t>Updated Routine List</w:t>
+              <w:t>Updated File List to include file #50.60699</w:t>
             </w:r>
           </w:p>
           <w:p>
@@ -796,32 +768,15 @@
               <w:pStyle w:val="BodyText"/>
             </w:pPr>
             <w:r>
-              <w:t xml:space="preserve">(S. </w:t>
-            </w:r>
-            <w:proofErr w:type="spellStart"/>
-            <w:r>
-              <w:t>Soldan</w:t>
-            </w:r>
-            <w:proofErr w:type="spellEnd"/>
-            <w:r>
-              <w:t xml:space="preserve">, PM; </w:t>
-            </w:r>
-            <w:r>
-              <w:t xml:space="preserve">L. </w:t>
-            </w:r>
-            <w:proofErr w:type="spellStart"/>
-            <w:r>
-              <w:t>Bertuzis</w:t>
-            </w:r>
-            <w:proofErr w:type="spellEnd"/>
-            <w:r>
-              <w:t>, BA</w:t>
-            </w:r>
-            <w:r>
-              <w:t>; B. Hyde, Tech Writer</w:t>
-            </w:r>
-            <w:r>
-              <w:t>)</w:t>
+              <w:t>Updated Routine List with PSSNDSU and PSS211PO</w:t>
+            </w:r>
+          </w:p>
+          <w:p>
+            <w:pPr>
+              <w:pStyle w:val="BodyText"/>
+            </w:pPr>
+            <w:r>
+              <w:t>(J. Asel, N. Boston CTT&amp;DM NDS Medications Dosage Form project)</w:t>
             </w:r>
           </w:p>
         </w:tc>
@@ -841,7 +796,10 @@
               <w:pStyle w:val="BodyText"/>
             </w:pPr>
             <w:r>
-              <w:t>05/17</w:t>
+              <w:t>02</w:t>
+            </w:r>
+            <w:r>
+              <w:t>/18</w:t>
             </w:r>
           </w:p>
         </w:tc>
@@ -855,21 +813,7 @@
               <w:pStyle w:val="BodyText"/>
             </w:pPr>
             <w:r>
-              <w:t xml:space="preserve">2, </w:t>
-            </w:r>
-            <w:r>
-              <w:t>12</w:t>
-            </w:r>
-            <w:r>
-              <w:t>,</w:t>
-            </w:r>
-            <w:r>
-              <w:t xml:space="preserve"> </w:t>
-            </w:r>
-            <w:bookmarkStart w:id="1" w:name="_GoBack"/>
-            <w:bookmarkEnd w:id="1"/>
-            <w:r>
-              <w:t>34</w:t>
+              <w:t>12-13</w:t>
             </w:r>
           </w:p>
         </w:tc>
@@ -883,7 +827,7 @@
               <w:pStyle w:val="BodyText"/>
             </w:pPr>
             <w:r>
-              <w:t>PSS*1*201</w:t>
+              <w:t>PSS*1*178</w:t>
             </w:r>
           </w:p>
         </w:tc>
@@ -897,7 +841,7 @@
               <w:pStyle w:val="BodyText"/>
             </w:pPr>
             <w:r>
-              <w:t>Updated File List</w:t>
+              <w:t>Updated Routine List</w:t>
             </w:r>
           </w:p>
           <w:p>
@@ -905,55 +849,16 @@
               <w:pStyle w:val="BodyText"/>
             </w:pPr>
             <w:r>
-              <w:t>Updated Routine List</w:t>
-            </w:r>
-          </w:p>
-          <w:p>
-            <w:pPr>
-              <w:pStyle w:val="BodyText"/>
-            </w:pPr>
-            <w:r>
-              <w:t>Added new routine PSSOAS</w:t>
-            </w:r>
-          </w:p>
-          <w:p>
-            <w:pPr>
-              <w:pStyle w:val="BodyText"/>
-            </w:pPr>
-            <w:r>
-              <w:t>Updated File Security</w:t>
-            </w:r>
-          </w:p>
-          <w:p>
-            <w:pPr>
-              <w:pStyle w:val="BodyText"/>
-            </w:pPr>
-            <w:r>
-              <w:t>(</w:t>
-            </w:r>
-            <w:proofErr w:type="spellStart"/>
-            <w:r>
-              <w:t>H.Cross</w:t>
-            </w:r>
-            <w:proofErr w:type="spellEnd"/>
-            <w:r>
-              <w:t xml:space="preserve">, PM; D. </w:t>
-            </w:r>
-            <w:proofErr w:type="spellStart"/>
-            <w:r>
-              <w:t>Skahn</w:t>
-            </w:r>
-            <w:proofErr w:type="spellEnd"/>
-            <w:r>
-              <w:t xml:space="preserve">, Tech Writer; L. </w:t>
-            </w:r>
-            <w:proofErr w:type="spellStart"/>
-            <w:r>
-              <w:t>Bertuzis</w:t>
-            </w:r>
-            <w:proofErr w:type="spellEnd"/>
-            <w:r>
-              <w:t>, Developer)</w:t>
+              <w:t xml:space="preserve">(S. Soldan, PM; </w:t>
+            </w:r>
+            <w:r>
+              <w:t>L. Bertuzis, BA</w:t>
+            </w:r>
+            <w:r>
+              <w:t>; B. Hyde, Tech Writer</w:t>
+            </w:r>
+            <w:r>
+              <w:t>)</w:t>
             </w:r>
           </w:p>
         </w:tc>
@@ -973,10 +878,7 @@
               <w:pStyle w:val="BodyText"/>
             </w:pPr>
             <w:r>
-              <w:t>10/</w:t>
-            </w:r>
-            <w:r>
-              <w:t>16</w:t>
+              <w:t>05/17</w:t>
             </w:r>
           </w:p>
         </w:tc>
@@ -990,21 +892,20 @@
               <w:pStyle w:val="BodyText"/>
             </w:pPr>
             <w:r>
+              <w:t xml:space="preserve">2, </w:t>
+            </w:r>
+            <w:r>
               <w:t>12</w:t>
             </w:r>
-          </w:p>
-          <w:p>
-            <w:pPr>
-              <w:pStyle w:val="BodyText"/>
-            </w:pPr>
-            <w:r>
-              <w:t>34-37</w:t>
-            </w:r>
-          </w:p>
-          <w:p>
-            <w:pPr>
-              <w:pStyle w:val="BodyText"/>
-            </w:pPr>
+            <w:r>
+              <w:t>,</w:t>
+            </w:r>
+            <w:r>
+              <w:t xml:space="preserve"> </w:t>
+            </w:r>
+            <w:r>
+              <w:t>34</w:t>
+            </w:r>
           </w:p>
         </w:tc>
         <w:tc>
@@ -1017,7 +918,7 @@
               <w:pStyle w:val="BodyText"/>
             </w:pPr>
             <w:r>
-              <w:t>PSS*1*193</w:t>
+              <w:t>PSS*1*201</w:t>
             </w:r>
           </w:p>
         </w:tc>
@@ -1031,7 +932,7 @@
               <w:pStyle w:val="BodyText"/>
             </w:pPr>
             <w:r>
-              <w:t>Added new routine PSSHLDFS to the Routines section.</w:t>
+              <w:t>Updated File List</w:t>
             </w:r>
           </w:p>
           <w:p>
@@ -1039,7 +940,7 @@
               <w:pStyle w:val="BodyText"/>
             </w:pPr>
             <w:r>
-              <w:t>Added Appendix A for Pharmacy Interface Automation.</w:t>
+              <w:t>Updated Routine List</w:t>
             </w:r>
           </w:p>
           <w:p>
@@ -1047,23 +948,39 @@
               <w:pStyle w:val="BodyText"/>
             </w:pPr>
             <w:r>
-              <w:t xml:space="preserve">(S. </w:t>
+              <w:t>Added new routine PSSOAS</w:t>
+            </w:r>
+          </w:p>
+          <w:p>
+            <w:pPr>
+              <w:pStyle w:val="BodyText"/>
+            </w:pPr>
+            <w:r>
+              <w:t>Updated File Security</w:t>
+            </w:r>
+          </w:p>
+          <w:p>
+            <w:pPr>
+              <w:pStyle w:val="BodyText"/>
+            </w:pPr>
+            <w:r>
+              <w:t>(</w:t>
             </w:r>
             <w:proofErr w:type="spellStart"/>
             <w:r>
-              <w:t>Soldan</w:t>
+              <w:t>H.Cross</w:t>
             </w:r>
             <w:proofErr w:type="spellEnd"/>
             <w:r>
-              <w:t xml:space="preserve"> PM; </w:t>
+              <w:t xml:space="preserve">, PM; D. </w:t>
             </w:r>
             <w:proofErr w:type="spellStart"/>
             <w:r>
-              <w:t>R.Walters</w:t>
+              <w:t>Skahn</w:t>
             </w:r>
             <w:proofErr w:type="spellEnd"/>
             <w:r>
-              <w:t>, Tech Writer)</w:t>
+              <w:t>, Tech Writer; L. Bertuzis, Developer)</w:t>
             </w:r>
           </w:p>
         </w:tc>
@@ -1083,7 +1000,10 @@
               <w:pStyle w:val="BodyText"/>
             </w:pPr>
             <w:r>
-              <w:t>4/16</w:t>
+              <w:t>10/</w:t>
+            </w:r>
+            <w:r>
+              <w:t>16</w:t>
             </w:r>
           </w:p>
         </w:tc>
@@ -1096,13 +1016,8 @@
             <w:pPr>
               <w:pStyle w:val="BodyText"/>
             </w:pPr>
-            <w:proofErr w:type="spellStart"/>
-            <w:r>
-              <w:t>i</w:t>
-            </w:r>
-            <w:proofErr w:type="spellEnd"/>
-            <w:r>
-              <w:t>-ii,</w:t>
+            <w:r>
+              <w:t>12</w:t>
             </w:r>
           </w:p>
           <w:p>
@@ -1110,24 +1025,13 @@
               <w:pStyle w:val="BodyText"/>
             </w:pPr>
             <w:r>
-              <w:t>11-12</w:t>
-            </w:r>
-            <w:r>
-              <w:t xml:space="preserve">, </w:t>
-            </w:r>
-            <w:r>
-              <w:t>2</w:t>
-            </w:r>
-            <w:bookmarkStart w:id="2" w:name="_Hlt447018769"/>
-            <w:bookmarkStart w:id="3" w:name="_Hlt447018770"/>
-            <w:r>
-              <w:t>2</w:t>
-            </w:r>
-            <w:bookmarkEnd w:id="2"/>
-            <w:bookmarkEnd w:id="3"/>
-            <w:r>
-              <w:t>-23</w:t>
-            </w:r>
+              <w:t>34-37</w:t>
+            </w:r>
+          </w:p>
+          <w:p>
+            <w:pPr>
+              <w:pStyle w:val="BodyText"/>
+            </w:pPr>
           </w:p>
         </w:tc>
         <w:tc>
@@ -1140,7 +1044,7 @@
               <w:pStyle w:val="BodyText"/>
             </w:pPr>
             <w:r>
-              <w:t>PSS*1*175</w:t>
+              <w:t>PSS*1*193</w:t>
             </w:r>
           </w:p>
         </w:tc>
@@ -1154,7 +1058,7 @@
               <w:pStyle w:val="BodyText"/>
             </w:pPr>
             <w:r>
-              <w:t>Add 2 new Routines: PSSCKOS &amp; PSSDIUTX, Updated Additional Information section</w:t>
+              <w:t>Added new routine PSSHLDFS to the Routines section.</w:t>
             </w:r>
           </w:p>
           <w:p>
@@ -1162,15 +1066,23 @@
               <w:pStyle w:val="BodyText"/>
             </w:pPr>
             <w:r>
-              <w:t xml:space="preserve">(H. Cross, PM; S. Heiress, Tech Writer; R. </w:t>
+              <w:t>Added Appendix A for Pharmacy Interface Automation.</w:t>
+            </w:r>
+          </w:p>
+          <w:p>
+            <w:pPr>
+              <w:pStyle w:val="BodyText"/>
+            </w:pPr>
+            <w:r>
+              <w:t xml:space="preserve">(S. Soldan PM; </w:t>
             </w:r>
             <w:proofErr w:type="spellStart"/>
             <w:r>
-              <w:t>Ruzbacki</w:t>
+              <w:t>R.Walters</w:t>
             </w:r>
             <w:proofErr w:type="spellEnd"/>
             <w:r>
-              <w:t>, Developer)</w:t>
+              <w:t>, Tech Writer)</w:t>
             </w:r>
           </w:p>
         </w:tc>
@@ -1190,7 +1102,7 @@
               <w:pStyle w:val="BodyText"/>
             </w:pPr>
             <w:r>
-              <w:t>3/16</w:t>
+              <w:t>4/16</w:t>
             </w:r>
           </w:p>
         </w:tc>
@@ -1203,13 +1115,8 @@
             <w:pPr>
               <w:pStyle w:val="BodyText"/>
             </w:pPr>
-            <w:proofErr w:type="spellStart"/>
-            <w:r>
-              <w:t>i</w:t>
-            </w:r>
-            <w:proofErr w:type="spellEnd"/>
-            <w:r>
-              <w:t xml:space="preserve">-ii, </w:t>
+            <w:r>
+              <w:t>i-ii,</w:t>
             </w:r>
           </w:p>
           <w:p>
@@ -1217,29 +1124,23 @@
               <w:pStyle w:val="BodyText"/>
             </w:pPr>
             <w:r>
-              <w:fldChar w:fldCharType="begin"/>
-            </w:r>
-            <w:r>
-              <w:instrText xml:space="preserve"> REF p11_RoutineTable \h </w:instrText>
-            </w:r>
-            <w:r>
-              <w:instrText xml:space="preserve"> \* MERGEFORMAT </w:instrText>
-            </w:r>
-            <w:r>
-              <w:fldChar w:fldCharType="end"/>
-            </w:r>
-            <w:r>
-              <w:t>11</w:t>
-            </w:r>
-            <w:bookmarkStart w:id="4" w:name="_Hlt447006787"/>
-            <w:bookmarkStart w:id="5" w:name="_Hlt447006788"/>
-            <w:r>
-              <w:t>-</w:t>
-            </w:r>
-            <w:bookmarkEnd w:id="4"/>
-            <w:bookmarkEnd w:id="5"/>
-            <w:r>
-              <w:t>12</w:t>
+              <w:t>11-12</w:t>
+            </w:r>
+            <w:r>
+              <w:t xml:space="preserve">, </w:t>
+            </w:r>
+            <w:r>
+              <w:t>2</w:t>
+            </w:r>
+            <w:bookmarkStart w:id="2" w:name="_Hlt447018769"/>
+            <w:bookmarkStart w:id="3" w:name="_Hlt447018770"/>
+            <w:r>
+              <w:t>2</w:t>
+            </w:r>
+            <w:bookmarkEnd w:id="2"/>
+            <w:bookmarkEnd w:id="3"/>
+            <w:r>
+              <w:t>-23</w:t>
             </w:r>
           </w:p>
         </w:tc>
@@ -1253,7 +1154,7 @@
               <w:pStyle w:val="BodyText"/>
             </w:pPr>
             <w:r>
-              <w:t>PSS*1*191</w:t>
+              <w:t>PSS*1*175</w:t>
             </w:r>
           </w:p>
         </w:tc>
@@ -1267,7 +1168,7 @@
               <w:pStyle w:val="BodyText"/>
             </w:pPr>
             <w:r>
-              <w:t>Updated Revision History</w:t>
+              <w:t>Add 2 new Routines: PSSCKOS &amp; PSSDIUTX, Updated Additional Information section</w:t>
             </w:r>
           </w:p>
           <w:p>
@@ -1275,23 +1176,7 @@
               <w:pStyle w:val="BodyText"/>
             </w:pPr>
             <w:r>
-              <w:t>Added new routines to routine list:</w:t>
-            </w:r>
-          </w:p>
-          <w:p>
-            <w:pPr>
-              <w:pStyle w:val="BodyText"/>
-            </w:pPr>
-            <w:r>
-              <w:t>PSS1P191, PSSHRHAI, PSSMRRDG, PSSMRRI</w:t>
-            </w:r>
-          </w:p>
-          <w:p>
-            <w:pPr>
-              <w:pStyle w:val="BodyText"/>
-            </w:pPr>
-            <w:r>
-              <w:t>(D. Connolly, PM; E. Phelps, Tech Writer)</w:t>
+              <w:t>(H. Cross, PM; S. Heiress, Tech Writer; R. Ruzbacki, Developer)</w:t>
             </w:r>
           </w:p>
         </w:tc>
@@ -1311,7 +1196,7 @@
               <w:pStyle w:val="BodyText"/>
             </w:pPr>
             <w:r>
-              <w:t>3/14</w:t>
+              <w:t>3/16</w:t>
             </w:r>
           </w:p>
         </w:tc>
@@ -1325,20 +1210,37 @@
               <w:pStyle w:val="BodyText"/>
             </w:pPr>
             <w:r>
-              <w:t>All</w:t>
+              <w:t xml:space="preserve">i-ii, </w:t>
             </w:r>
           </w:p>
           <w:p>
             <w:pPr>
               <w:pStyle w:val="BodyText"/>
             </w:pPr>
-            <w:proofErr w:type="spellStart"/>
-            <w:r>
-              <w:t>i</w:t>
-            </w:r>
-            <w:proofErr w:type="spellEnd"/>
-            <w:r>
-              <w:t xml:space="preserve"> - iii, 2, 7-13, 33, 37</w:t>
+            <w:r>
+              <w:fldChar w:fldCharType="begin"/>
+            </w:r>
+            <w:r>
+              <w:instrText xml:space="preserve"> REF p11_RoutineTable \h </w:instrText>
+            </w:r>
+            <w:r>
+              <w:instrText xml:space="preserve"> \* MERGEFORMAT </w:instrText>
+            </w:r>
+            <w:r>
+              <w:fldChar w:fldCharType="end"/>
+            </w:r>
+            <w:r>
+              <w:t>11</w:t>
+            </w:r>
+            <w:bookmarkStart w:id="4" w:name="_Hlt447006787"/>
+            <w:bookmarkStart w:id="5" w:name="_Hlt447006788"/>
+            <w:r>
+              <w:t>-</w:t>
+            </w:r>
+            <w:bookmarkEnd w:id="4"/>
+            <w:bookmarkEnd w:id="5"/>
+            <w:r>
+              <w:t>12</w:t>
             </w:r>
           </w:p>
         </w:tc>
@@ -1352,7 +1254,7 @@
               <w:pStyle w:val="BodyText"/>
             </w:pPr>
             <w:r>
-              <w:t>PSS*1*172</w:t>
+              <w:t>PSS*1*191</w:t>
             </w:r>
           </w:p>
         </w:tc>
@@ -1366,7 +1268,7 @@
               <w:pStyle w:val="BodyText"/>
             </w:pPr>
             <w:r>
-              <w:t>Renumbered all pages.</w:t>
+              <w:t>Updated Revision History</w:t>
             </w:r>
           </w:p>
           <w:p>
@@ -1374,7 +1276,7 @@
               <w:pStyle w:val="BodyText"/>
             </w:pPr>
             <w:r>
-              <w:t>Updated Revision History and Table of Contents.</w:t>
+              <w:t>Added new routines to routine list:</w:t>
             </w:r>
           </w:p>
           <w:p>
@@ -1382,7 +1284,7 @@
               <w:pStyle w:val="BodyText"/>
             </w:pPr>
             <w:r>
-              <w:t>Updated the Glossary section by putting definitions in a table format.</w:t>
+              <w:t>PSS1P191, PSSHRHAI, PSSMRRDG, PSSMRRI</w:t>
             </w:r>
           </w:p>
           <w:p>
@@ -1390,23 +1292,7 @@
               <w:pStyle w:val="BodyText"/>
             </w:pPr>
             <w:r>
-              <w:t>New menu, options, file and routines added.</w:t>
-            </w:r>
-          </w:p>
-          <w:p>
-            <w:pPr>
-              <w:pStyle w:val="BodyText"/>
-            </w:pPr>
-            <w:r>
-              <w:t xml:space="preserve">(C. Powell, PM; K. </w:t>
-            </w:r>
-            <w:proofErr w:type="spellStart"/>
-            <w:r>
-              <w:t>Kapple</w:t>
-            </w:r>
-            <w:proofErr w:type="spellEnd"/>
-            <w:r>
-              <w:t>, Tech Writer)</w:t>
+              <w:t>(D. Connolly, PM; E. Phelps, Tech Writer)</w:t>
             </w:r>
           </w:p>
         </w:tc>
@@ -1426,8 +1312,7 @@
               <w:pStyle w:val="BodyText"/>
             </w:pPr>
             <w:r>
-              <w:lastRenderedPageBreak/>
-              <w:t>9/13</w:t>
+              <w:t>3/14</w:t>
             </w:r>
           </w:p>
         </w:tc>
@@ -1440,13 +1325,16 @@
             <w:pPr>
               <w:pStyle w:val="BodyText"/>
             </w:pPr>
-            <w:proofErr w:type="spellStart"/>
-            <w:r>
-              <w:t>i</w:t>
-            </w:r>
-            <w:proofErr w:type="spellEnd"/>
-            <w:r>
-              <w:t xml:space="preserve"> - iii, 3, 7 – 13a, 30, 34 - 35</w:t>
+            <w:r>
+              <w:t>All</w:t>
+            </w:r>
+          </w:p>
+          <w:p>
+            <w:pPr>
+              <w:pStyle w:val="BodyText"/>
+            </w:pPr>
+            <w:r>
+              <w:t>i - iii, 2, 7-13, 33, 37</w:t>
             </w:r>
           </w:p>
         </w:tc>
@@ -1460,7 +1348,7 @@
               <w:pStyle w:val="BodyText"/>
             </w:pPr>
             <w:r>
-              <w:t>PSS*1*160</w:t>
+              <w:t>PSS*1*172</w:t>
             </w:r>
           </w:p>
         </w:tc>
@@ -1474,7 +1362,7 @@
               <w:pStyle w:val="BodyText"/>
             </w:pPr>
             <w:r>
-              <w:t>Updated Revision History</w:t>
+              <w:t>Renumbered all pages.</w:t>
             </w:r>
           </w:p>
           <w:p>
@@ -1482,7 +1370,7 @@
               <w:pStyle w:val="BodyText"/>
             </w:pPr>
             <w:r>
-              <w:t>Updated Table of Contents with Exported Options and Routines sections</w:t>
+              <w:t>Updated Revision History and Table of Contents.</w:t>
             </w:r>
           </w:p>
           <w:p>
@@ -1490,7 +1378,7 @@
               <w:pStyle w:val="BodyText"/>
             </w:pPr>
             <w:r>
-              <w:t xml:space="preserve">Added Lookup Dosing Check Info for Drug [PSS DRUG DOSING LOOKUP] OPTION to the Dosages [PSS DOSAGES MANAGEMENT] MENU OPTION and Drug Names with Trailing Spaces Report </w:t>
+              <w:t>Updated the Glossary section by putting definitions in a table format.</w:t>
             </w:r>
           </w:p>
           <w:p>
@@ -1498,7 +1386,7 @@
               <w:pStyle w:val="BodyText"/>
             </w:pPr>
             <w:r>
-              <w:t xml:space="preserve">[PSS TRAILING SPACES REPORT]. </w:t>
+              <w:t>New menu, options, file and routines added.</w:t>
             </w:r>
           </w:p>
           <w:p>
@@ -1506,119 +1394,7 @@
               <w:pStyle w:val="BodyText"/>
             </w:pPr>
             <w:r>
-              <w:t>Added PSS DOSING ORDER CHECKS option</w:t>
-            </w:r>
-          </w:p>
-          <w:p>
-            <w:pPr>
-              <w:pStyle w:val="BodyText"/>
-              <w:rPr>
-                <w:szCs w:val="8"/>
-              </w:rPr>
-            </w:pPr>
-          </w:p>
-          <w:p>
-            <w:pPr>
-              <w:pStyle w:val="BodyText"/>
-            </w:pPr>
-            <w:r>
-              <w:t>Also added the following routines to the routine list:</w:t>
-            </w:r>
-          </w:p>
-          <w:p>
-            <w:pPr>
-              <w:pStyle w:val="BodyText"/>
-            </w:pPr>
-            <w:r>
-              <w:t>PSS160EN</w:t>
-            </w:r>
-          </w:p>
-          <w:p>
-            <w:pPr>
-              <w:pStyle w:val="BodyText"/>
-            </w:pPr>
-            <w:r>
-              <w:t>PSS160PO</w:t>
-            </w:r>
-          </w:p>
-          <w:p>
-            <w:pPr>
-              <w:pStyle w:val="BodyText"/>
-            </w:pPr>
-            <w:r>
-              <w:t>PSSDRDOS</w:t>
-            </w:r>
-          </w:p>
-          <w:p>
-            <w:pPr>
-              <w:pStyle w:val="BodyText"/>
-            </w:pPr>
-            <w:r>
-              <w:t>PSSFDBDI</w:t>
-            </w:r>
-          </w:p>
-          <w:p>
-            <w:pPr>
-              <w:pStyle w:val="BodyText"/>
-            </w:pPr>
-            <w:r>
-              <w:t>PSSDSONF</w:t>
-            </w:r>
-          </w:p>
-          <w:p>
-            <w:pPr>
-              <w:pStyle w:val="BodyText"/>
-              <w:rPr>
-                <w:szCs w:val="8"/>
-              </w:rPr>
-            </w:pPr>
-          </w:p>
-          <w:p>
-            <w:pPr>
-              <w:pStyle w:val="BodyText"/>
-            </w:pPr>
-            <w:r>
-              <w:t>Added Web Servers, Web Services, and Cache Class section</w:t>
-            </w:r>
-          </w:p>
-          <w:p>
-            <w:pPr>
-              <w:pStyle w:val="BodyText"/>
-              <w:rPr>
-                <w:szCs w:val="8"/>
-              </w:rPr>
-            </w:pPr>
-          </w:p>
-          <w:p>
-            <w:pPr>
-              <w:pStyle w:val="BodyText"/>
-            </w:pPr>
-            <w:r>
-              <w:t>Added text to the Security Keys section</w:t>
-            </w:r>
-          </w:p>
-          <w:p>
-            <w:pPr>
-              <w:pStyle w:val="BodyText"/>
-              <w:rPr>
-                <w:szCs w:val="8"/>
-              </w:rPr>
-            </w:pPr>
-          </w:p>
-          <w:p>
-            <w:pPr>
-              <w:pStyle w:val="BodyText"/>
-            </w:pPr>
-            <w:r>
-              <w:t xml:space="preserve">(D. </w:t>
-            </w:r>
-            <w:proofErr w:type="spellStart"/>
-            <w:r>
-              <w:t>McCance</w:t>
-            </w:r>
-            <w:proofErr w:type="spellEnd"/>
-            <w:r>
-              <w:t xml:space="preserve">, PM; K. </w:t>
+              <w:t xml:space="preserve">(C. Powell, PM; K. </w:t>
             </w:r>
             <w:proofErr w:type="spellStart"/>
             <w:r>
@@ -1647,7 +1423,7 @@
             </w:pPr>
             <w:r>
               <w:lastRenderedPageBreak/>
-              <w:t>01/13</w:t>
+              <w:t>9/13</w:t>
             </w:r>
           </w:p>
         </w:tc>
@@ -1660,13 +1436,223 @@
             <w:pPr>
               <w:pStyle w:val="BodyText"/>
             </w:pPr>
+            <w:r>
+              <w:t>i - iii, 3, 7 – 13a, 30, 34 - 35</w:t>
+            </w:r>
+          </w:p>
+        </w:tc>
+        <w:tc>
+          <w:tcPr>
+            <w:tcW w:w="1887" w:type="dxa"/>
+            <w:shd w:val="clear" w:color="auto" w:fill="auto"/>
+          </w:tcPr>
+          <w:p>
+            <w:pPr>
+              <w:pStyle w:val="BodyText"/>
+            </w:pPr>
+            <w:r>
+              <w:t>PSS*1*160</w:t>
+            </w:r>
+          </w:p>
+        </w:tc>
+        <w:tc>
+          <w:tcPr>
+            <w:tcW w:w="4921" w:type="dxa"/>
+            <w:shd w:val="clear" w:color="auto" w:fill="auto"/>
+          </w:tcPr>
+          <w:p>
+            <w:pPr>
+              <w:pStyle w:val="BodyText"/>
+            </w:pPr>
+            <w:r>
+              <w:t>Updated Revision History</w:t>
+            </w:r>
+          </w:p>
+          <w:p>
+            <w:pPr>
+              <w:pStyle w:val="BodyText"/>
+            </w:pPr>
+            <w:r>
+              <w:t>Updated Table of Contents with Exported Options and Routines sections</w:t>
+            </w:r>
+          </w:p>
+          <w:p>
+            <w:pPr>
+              <w:pStyle w:val="BodyText"/>
+            </w:pPr>
+            <w:r>
+              <w:t xml:space="preserve">Added Lookup Dosing Check Info for Drug [PSS DRUG DOSING LOOKUP] OPTION to the Dosages [PSS DOSAGES MANAGEMENT] MENU OPTION and Drug Names with Trailing Spaces Report </w:t>
+            </w:r>
+          </w:p>
+          <w:p>
+            <w:pPr>
+              <w:pStyle w:val="BodyText"/>
+            </w:pPr>
+            <w:r>
+              <w:t xml:space="preserve">[PSS TRAILING SPACES REPORT]. </w:t>
+            </w:r>
+          </w:p>
+          <w:p>
+            <w:pPr>
+              <w:pStyle w:val="BodyText"/>
+            </w:pPr>
+            <w:r>
+              <w:t>Added PSS DOSING ORDER CHECKS option</w:t>
+            </w:r>
+          </w:p>
+          <w:p>
+            <w:pPr>
+              <w:pStyle w:val="BodyText"/>
+              <w:rPr>
+                <w:szCs w:val="8"/>
+              </w:rPr>
+            </w:pPr>
+          </w:p>
+          <w:p>
+            <w:pPr>
+              <w:pStyle w:val="BodyText"/>
+            </w:pPr>
+            <w:r>
+              <w:t>Also added the following routines to the routine list:</w:t>
+            </w:r>
+          </w:p>
+          <w:p>
+            <w:pPr>
+              <w:pStyle w:val="BodyText"/>
+            </w:pPr>
+            <w:r>
+              <w:t>PSS160EN</w:t>
+            </w:r>
+          </w:p>
+          <w:p>
+            <w:pPr>
+              <w:pStyle w:val="BodyText"/>
+            </w:pPr>
+            <w:r>
+              <w:t>PSS160PO</w:t>
+            </w:r>
+          </w:p>
+          <w:p>
+            <w:pPr>
+              <w:pStyle w:val="BodyText"/>
+            </w:pPr>
+            <w:r>
+              <w:t>PSSDRDOS</w:t>
+            </w:r>
+          </w:p>
+          <w:p>
+            <w:pPr>
+              <w:pStyle w:val="BodyText"/>
+            </w:pPr>
+            <w:r>
+              <w:t>PSSFDBDI</w:t>
+            </w:r>
+          </w:p>
+          <w:p>
+            <w:pPr>
+              <w:pStyle w:val="BodyText"/>
+            </w:pPr>
+            <w:r>
+              <w:t>PSSDSONF</w:t>
+            </w:r>
+          </w:p>
+          <w:p>
+            <w:pPr>
+              <w:pStyle w:val="BodyText"/>
+              <w:rPr>
+                <w:szCs w:val="8"/>
+              </w:rPr>
+            </w:pPr>
+          </w:p>
+          <w:p>
+            <w:pPr>
+              <w:pStyle w:val="BodyText"/>
+            </w:pPr>
+            <w:r>
+              <w:t>Added Web Servers, Web Services, and Cache Class section</w:t>
+            </w:r>
+          </w:p>
+          <w:p>
+            <w:pPr>
+              <w:pStyle w:val="BodyText"/>
+              <w:rPr>
+                <w:szCs w:val="8"/>
+              </w:rPr>
+            </w:pPr>
+          </w:p>
+          <w:p>
+            <w:pPr>
+              <w:pStyle w:val="BodyText"/>
+            </w:pPr>
+            <w:r>
+              <w:t>Added text to the Security Keys section</w:t>
+            </w:r>
+          </w:p>
+          <w:p>
+            <w:pPr>
+              <w:pStyle w:val="BodyText"/>
+              <w:rPr>
+                <w:szCs w:val="8"/>
+              </w:rPr>
+            </w:pPr>
+          </w:p>
+          <w:p>
+            <w:pPr>
+              <w:pStyle w:val="BodyText"/>
+            </w:pPr>
+            <w:r>
+              <w:t xml:space="preserve">(D. </w:t>
+            </w:r>
             <w:proofErr w:type="spellStart"/>
             <w:r>
-              <w:t>i</w:t>
+              <w:t>McCance</w:t>
             </w:r>
             <w:proofErr w:type="spellEnd"/>
             <w:r>
-              <w:t xml:space="preserve">-iv, 3, 6-6b, </w:t>
+              <w:t xml:space="preserve">, PM; K. </w:t>
+            </w:r>
+            <w:proofErr w:type="spellStart"/>
+            <w:r>
+              <w:t>Kapple</w:t>
+            </w:r>
+            <w:proofErr w:type="spellEnd"/>
+            <w:r>
+              <w:t>, Tech Writer)</w:t>
+            </w:r>
+          </w:p>
+        </w:tc>
+      </w:tr>
+      <w:tr>
+        <w:trPr>
+          <w:cantSplit/>
+          <w:jc w:val="center"/>
+        </w:trPr>
+        <w:tc>
+          <w:tcPr>
+            <w:tcW w:w="909" w:type="dxa"/>
+            <w:shd w:val="clear" w:color="auto" w:fill="auto"/>
+          </w:tcPr>
+          <w:p>
+            <w:pPr>
+              <w:pStyle w:val="BodyText"/>
+            </w:pPr>
+            <w:r>
+              <w:lastRenderedPageBreak/>
+              <w:t>01/13</w:t>
+            </w:r>
+          </w:p>
+        </w:tc>
+        <w:tc>
+          <w:tcPr>
+            <w:tcW w:w="1643" w:type="dxa"/>
+            <w:shd w:val="clear" w:color="auto" w:fill="auto"/>
+          </w:tcPr>
+          <w:p>
+            <w:pPr>
+              <w:pStyle w:val="BodyText"/>
+            </w:pPr>
+            <w:r>
+              <w:t xml:space="preserve">i-iv, 3, 6-6b, </w:t>
             </w:r>
             <w:bookmarkStart w:id="6" w:name="P164_p10"/>
             <w:r>
@@ -6097,8 +6083,13 @@
         </w:rPr>
       </w:pPr>
       <w:r>
-        <w:t>The PDM Technical Manual is designed to acquaint the user with the various PDM options and offer specific guidance on the maintenance and use of the PDM package. Documentation concerning the PDM package, including any subsequent change pages affecting this documentation, can be found at the VistA</w:t>
-      </w:r>
+        <w:t xml:space="preserve">The PDM Technical Manual is designed to acquaint the user with the various PDM options and offer specific guidance on the maintenance and use of the PDM package. Documentation concerning the PDM package, including any subsequent change pages affecting this documentation, can be found at the </w:t>
+      </w:r>
+      <w:proofErr w:type="spellStart"/>
+      <w:r>
+        <w:t>VistA</w:t>
+      </w:r>
+      <w:proofErr w:type="spellEnd"/>
       <w:r>
         <w:rPr>
           <w:b/>
@@ -6793,11 +6784,19 @@
           <w:szCs w:val="22"/>
         </w:rPr>
       </w:pPr>
-      <w:r>
-        <w:rPr>
-          <w:szCs w:val="22"/>
-        </w:rPr>
-        <w:t xml:space="preserve">^  Up arrow (caret or a circumflex) and pressing </w:t>
+      <w:proofErr w:type="gramStart"/>
+      <w:r>
+        <w:rPr>
+          <w:szCs w:val="22"/>
+        </w:rPr>
+        <w:t>^  Up</w:t>
+      </w:r>
+      <w:proofErr w:type="gramEnd"/>
+      <w:r>
+        <w:rPr>
+          <w:szCs w:val="22"/>
+        </w:rPr>
+        <w:t xml:space="preserve"> arrow (caret or a circumflex) and pressing </w:t>
       </w:r>
       <w:r>
         <w:rPr>
@@ -8651,7 +8650,15 @@
     </w:p>
     <w:p>
       <w:r>
-        <w:t>This package requires the files listed below. Information about the files can be obtained by using the VA FileMan to generate a list of file attributes.</w:t>
+        <w:t xml:space="preserve">This package requires the files listed below. Information about the files can be obtained by using the VA </w:t>
+      </w:r>
+      <w:proofErr w:type="spellStart"/>
+      <w:r>
+        <w:t>FileMan</w:t>
+      </w:r>
+      <w:proofErr w:type="spellEnd"/>
+      <w:r>
+        <w:t xml:space="preserve"> to generate a list of file attributes.</w:t>
       </w:r>
     </w:p>
     <w:p>
@@ -8665,7 +8672,15 @@
     </w:p>
     <w:p>
       <w:r>
-        <w:t xml:space="preserve">The Data Dictionaries (DDs) are considered part of the online documentation for this software application. Use the VA FileMan </w:t>
+        <w:t xml:space="preserve">The Data Dictionaries (DDs) are considered part of the online documentation for this software application. Use the VA </w:t>
+      </w:r>
+      <w:proofErr w:type="spellStart"/>
+      <w:r>
+        <w:t>FileMan</w:t>
+      </w:r>
+      <w:proofErr w:type="spellEnd"/>
+      <w:r>
+        <w:t xml:space="preserve"> </w:t>
       </w:r>
       <w:r>
         <w:rPr>
@@ -10793,11 +10808,19 @@
           <w:szCs w:val="22"/>
         </w:rPr>
       </w:pPr>
-      <w:r>
-        <w:rPr>
-          <w:szCs w:val="22"/>
-        </w:rPr>
-        <w:t>[PSS DEA VS CS FED. SCH. DISCR.]</w:t>
+      <w:proofErr w:type="gramStart"/>
+      <w:r>
+        <w:rPr>
+          <w:szCs w:val="22"/>
+        </w:rPr>
+        <w:t>[PSS DEA VS CS FED.</w:t>
+      </w:r>
+      <w:proofErr w:type="gramEnd"/>
+      <w:r>
+        <w:rPr>
+          <w:szCs w:val="22"/>
+        </w:rPr>
+        <w:t xml:space="preserve"> SCH. DISCR.]</w:t>
       </w:r>
     </w:p>
     <w:p>
@@ -12022,7 +12045,23 @@
           <w:i/>
           <w:szCs w:val="22"/>
         </w:rPr>
-        <w:t xml:space="preserve">/Unmark Dispense Drugs For Unit Dose </w:t>
+        <w:t xml:space="preserve">/Unmark Dispense Drugs </w:t>
+      </w:r>
+      <w:proofErr w:type="gramStart"/>
+      <w:r>
+        <w:rPr>
+          <w:i/>
+          <w:szCs w:val="22"/>
+        </w:rPr>
+        <w:t>For</w:t>
+      </w:r>
+      <w:proofErr w:type="gramEnd"/>
+      <w:r>
+        <w:rPr>
+          <w:i/>
+          <w:szCs w:val="22"/>
+        </w:rPr>
+        <w:t xml:space="preserve"> Unit Dose </w:t>
       </w:r>
     </w:p>
     <w:p>
@@ -12304,7 +12343,23 @@
           <w:i/>
           <w:szCs w:val="22"/>
         </w:rPr>
-        <w:t>Orders for MRRs With Removal Properties</w:t>
+        <w:t xml:space="preserve">Orders for MRRs </w:t>
+      </w:r>
+      <w:proofErr w:type="gramStart"/>
+      <w:r>
+        <w:rPr>
+          <w:i/>
+          <w:szCs w:val="22"/>
+        </w:rPr>
+        <w:t>With</w:t>
+      </w:r>
+      <w:proofErr w:type="gramEnd"/>
+      <w:r>
+        <w:rPr>
+          <w:i/>
+          <w:szCs w:val="22"/>
+        </w:rPr>
+        <w:t xml:space="preserve"> Removal Properties</w:t>
       </w:r>
     </w:p>
     <w:p>
@@ -12489,7 +12544,21 @@
         <w:rPr>
           <w:szCs w:val="22"/>
         </w:rPr>
-        <w:t>The option descriptions below were retrieved from VA FileMan and provide the PDM options following the initial installation of the PDM package.</w:t>
+        <w:t xml:space="preserve">The option descriptions below were retrieved from VA </w:t>
+      </w:r>
+      <w:proofErr w:type="spellStart"/>
+      <w:r>
+        <w:rPr>
+          <w:szCs w:val="22"/>
+        </w:rPr>
+        <w:t>FileMan</w:t>
+      </w:r>
+      <w:proofErr w:type="spellEnd"/>
+      <w:r>
+        <w:rPr>
+          <w:szCs w:val="22"/>
+        </w:rPr>
+        <w:t xml:space="preserve"> and provide the PDM options following the initial installation of the PDM package.</w:t>
       </w:r>
     </w:p>
     <w:p>
@@ -15116,7 +15185,23 @@
           <w:rFonts w:cs="Courier New"/>
           <w:szCs w:val="16"/>
         </w:rPr>
-        <w:t xml:space="preserve">This Sub-Menu contains options that can be used to run reports from the IV ADDITIVES (#52.6) File and the IV SOLUTIONS (#52.7) File. It also provides an option to edit the PREMIX (#18) Field in the IV SOLUTIONS (#52.7) File. </w:t>
+        <w:t xml:space="preserve">This Sub-Menu contains options that can be used to run reports from the IV ADDITIVES (#52.6) File and the IV SOLUTIONS (#52.7) </w:t>
+      </w:r>
+      <w:proofErr w:type="gramStart"/>
+      <w:r>
+        <w:rPr>
+          <w:rFonts w:cs="Courier New"/>
+          <w:szCs w:val="16"/>
+        </w:rPr>
+        <w:t>File</w:t>
+      </w:r>
+      <w:proofErr w:type="gramEnd"/>
+      <w:r>
+        <w:rPr>
+          <w:rFonts w:cs="Courier New"/>
+          <w:szCs w:val="16"/>
+        </w:rPr>
+        <w:t xml:space="preserve">. It also provides an option to edit the PREMIX (#18) Field in the IV SOLUTIONS (#52.7) File. </w:t>
       </w:r>
     </w:p>
     <w:p>
@@ -15920,12 +16005,21 @@
           <w:szCs w:val="16"/>
         </w:rPr>
       </w:pPr>
+      <w:proofErr w:type="gramStart"/>
       <w:r>
         <w:rPr>
           <w:rFonts w:cs="Courier New"/>
           <w:szCs w:val="16"/>
         </w:rPr>
-        <w:t xml:space="preserve">data files, creating Pharmacy Orderable Items, and the Medication Route/ </w:t>
+        <w:t>data</w:t>
+      </w:r>
+      <w:proofErr w:type="gramEnd"/>
+      <w:r>
+        <w:rPr>
+          <w:rFonts w:cs="Courier New"/>
+          <w:szCs w:val="16"/>
+        </w:rPr>
+        <w:t xml:space="preserve"> files, creating Pharmacy Orderable Items, and the Medication Route/ </w:t>
       </w:r>
     </w:p>
     <w:p>
@@ -16107,13 +16201,18 @@
         <w:pStyle w:val="StyleCourierNew8ptPattern10"/>
       </w:pPr>
       <w:r>
-        <w:t xml:space="preserve">TYPE: run routine  </w:t>
+        <w:t xml:space="preserve">TYPE: run </w:t>
+      </w:r>
+      <w:proofErr w:type="gramStart"/>
+      <w:r>
+        <w:t xml:space="preserve">routine  </w:t>
       </w:r>
       <w:proofErr w:type="spellStart"/>
       <w:r>
         <w:t>ROUTINE</w:t>
       </w:r>
       <w:proofErr w:type="spellEnd"/>
+      <w:proofErr w:type="gramEnd"/>
       <w:r>
         <w:t>: ENII^PSSFILED</w:t>
       </w:r>
@@ -16155,7 +16254,15 @@
         <w:pStyle w:val="StyleCourierNew8ptPattern10"/>
       </w:pPr>
       <w:r>
-        <w:t>Provides a report of entries from the INFUSION INSTRUCTIONS(#53.47) file</w:t>
+        <w:t xml:space="preserve">Provides a report of entries from the INFUSION </w:t>
+      </w:r>
+      <w:proofErr w:type="gramStart"/>
+      <w:r>
+        <w:t>INSTRUCTIONS(</w:t>
+      </w:r>
+      <w:proofErr w:type="gramEnd"/>
+      <w:r>
+        <w:t>#53.47) file</w:t>
       </w:r>
     </w:p>
     <w:p>
@@ -16206,7 +16313,15 @@
         <w:pStyle w:val="StyleCourierNew8ptPattern10"/>
       </w:pPr>
       <w:r>
-        <w:t>Orders for MRRs With Removal Properties</w:t>
+        <w:t xml:space="preserve">Orders for MRRs </w:t>
+      </w:r>
+      <w:proofErr w:type="gramStart"/>
+      <w:r>
+        <w:t>With</w:t>
+      </w:r>
+      <w:proofErr w:type="gramEnd"/>
+      <w:r>
+        <w:t xml:space="preserve"> Removal Properties</w:t>
       </w:r>
     </w:p>
     <w:p>
@@ -16264,8 +16379,13 @@
       <w:pPr>
         <w:pStyle w:val="StyleCourierNew8ptPattern10"/>
       </w:pPr>
-      <w:r>
-        <w:t>Medications PSJ*5.0*315. Failure to re-create these orders could result in</w:t>
+      <w:proofErr w:type="gramStart"/>
+      <w:r>
+        <w:t>Medications PSJ*5.0*315.</w:t>
+      </w:r>
+      <w:proofErr w:type="gramEnd"/>
+      <w:r>
+        <w:t xml:space="preserve"> Failure to re-create these orders could result in</w:t>
       </w:r>
       <w:r>
         <w:t xml:space="preserve"> </w:t>
@@ -16299,13 +16419,18 @@
         <w:t xml:space="preserve">TYPE: </w:t>
       </w:r>
       <w:r>
-        <w:t xml:space="preserve">run routine  </w:t>
+        <w:t xml:space="preserve">run </w:t>
+      </w:r>
+      <w:proofErr w:type="gramStart"/>
+      <w:r>
+        <w:t xml:space="preserve">routine  </w:t>
       </w:r>
       <w:proofErr w:type="spellStart"/>
       <w:r>
         <w:t>ROUTINE</w:t>
       </w:r>
       <w:proofErr w:type="spellEnd"/>
+      <w:proofErr w:type="gramEnd"/>
       <w:r>
         <w:t xml:space="preserve">: </w:t>
       </w:r>
@@ -17443,7 +17568,7 @@
           </w:tcPr>
           <w:p>
             <w:r>
-              <w:t xml:space="preserve">PSSDFEE  </w:t>
+              <w:t>PSSDEXF</w:t>
             </w:r>
           </w:p>
         </w:tc>
@@ -17454,27 +17579,27 @@
           </w:tcPr>
           <w:p>
             <w:r>
+              <w:t xml:space="preserve">PSSDFEE  </w:t>
+            </w:r>
+          </w:p>
+        </w:tc>
+        <w:tc>
+          <w:tcPr>
+            <w:tcW w:w="1516" w:type="dxa"/>
+          </w:tcPr>
+          <w:p>
+            <w:r>
               <w:t xml:space="preserve">PSSDGUPD </w:t>
             </w:r>
           </w:p>
         </w:tc>
         <w:tc>
           <w:tcPr>
-            <w:tcW w:w="1516" w:type="dxa"/>
+            <w:tcW w:w="1521" w:type="dxa"/>
           </w:tcPr>
           <w:p>
             <w:r>
               <w:t xml:space="preserve">PSSDI    </w:t>
-            </w:r>
-          </w:p>
-        </w:tc>
-        <w:tc>
-          <w:tcPr>
-            <w:tcW w:w="1521" w:type="dxa"/>
-          </w:tcPr>
-          <w:p>
-            <w:r>
-              <w:t xml:space="preserve">PSSDIN  </w:t>
             </w:r>
           </w:p>
         </w:tc>
@@ -17485,17 +17610,17 @@
           </w:tcPr>
           <w:p>
             <w:r>
+              <w:t xml:space="preserve">PSSDIN  </w:t>
+            </w:r>
+          </w:p>
+        </w:tc>
+        <w:tc>
+          <w:tcPr>
+            <w:tcW w:w="1540" w:type="dxa"/>
+          </w:tcPr>
+          <w:p>
+            <w:r>
               <w:t xml:space="preserve">PSSDINT  </w:t>
-            </w:r>
-          </w:p>
-        </w:tc>
-        <w:tc>
-          <w:tcPr>
-            <w:tcW w:w="1540" w:type="dxa"/>
-          </w:tcPr>
-          <w:p>
-            <w:r>
-              <w:t>PSSDIUTL</w:t>
             </w:r>
           </w:p>
         </w:tc>
@@ -17507,7 +17632,7 @@
           </w:tcPr>
           <w:p>
             <w:r>
-              <w:t xml:space="preserve">PSSDOS </w:t>
+              <w:t>PSSDIUTL</w:t>
             </w:r>
           </w:p>
         </w:tc>
@@ -17518,27 +17643,27 @@
           </w:tcPr>
           <w:p>
             <w:r>
+              <w:t xml:space="preserve">PSSDOS </w:t>
+            </w:r>
+          </w:p>
+        </w:tc>
+        <w:tc>
+          <w:tcPr>
+            <w:tcW w:w="1516" w:type="dxa"/>
+          </w:tcPr>
+          <w:p>
+            <w:r>
               <w:t>PSSDOSED</w:t>
             </w:r>
           </w:p>
         </w:tc>
         <w:tc>
           <w:tcPr>
-            <w:tcW w:w="1516" w:type="dxa"/>
+            <w:tcW w:w="1521" w:type="dxa"/>
           </w:tcPr>
           <w:p>
             <w:r>
               <w:t>PSSDOSER</w:t>
-            </w:r>
-          </w:p>
-        </w:tc>
-        <w:tc>
-          <w:tcPr>
-            <w:tcW w:w="1521" w:type="dxa"/>
-          </w:tcPr>
-          <w:p>
-            <w:r>
-              <w:t xml:space="preserve">PSSDOSLZ </w:t>
             </w:r>
           </w:p>
         </w:tc>
@@ -17549,17 +17674,17 @@
           </w:tcPr>
           <w:p>
             <w:r>
+              <w:t xml:space="preserve">PSSDOSLZ </w:t>
+            </w:r>
+          </w:p>
+        </w:tc>
+        <w:tc>
+          <w:tcPr>
+            <w:tcW w:w="1540" w:type="dxa"/>
+          </w:tcPr>
+          <w:p>
+            <w:r>
               <w:t xml:space="preserve">PSSDOSRP </w:t>
-            </w:r>
-          </w:p>
-        </w:tc>
-        <w:tc>
-          <w:tcPr>
-            <w:tcW w:w="1540" w:type="dxa"/>
-          </w:tcPr>
-          <w:p>
-            <w:r>
-              <w:t xml:space="preserve">PSSDRINT </w:t>
             </w:r>
           </w:p>
         </w:tc>
@@ -17571,7 +17696,7 @@
           </w:tcPr>
           <w:p>
             <w:r>
-              <w:t xml:space="preserve">PSSDRDOS </w:t>
+              <w:t xml:space="preserve">PSSDRINT </w:t>
             </w:r>
           </w:p>
         </w:tc>
@@ -17582,27 +17707,27 @@
           </w:tcPr>
           <w:p>
             <w:r>
+              <w:t xml:space="preserve">PSSDRDOS </w:t>
+            </w:r>
+          </w:p>
+        </w:tc>
+        <w:tc>
+          <w:tcPr>
+            <w:tcW w:w="1516" w:type="dxa"/>
+          </w:tcPr>
+          <w:p>
+            <w:r>
               <w:t xml:space="preserve">PSSDSAPA </w:t>
             </w:r>
           </w:p>
         </w:tc>
         <w:tc>
           <w:tcPr>
-            <w:tcW w:w="1516" w:type="dxa"/>
+            <w:tcW w:w="1521" w:type="dxa"/>
           </w:tcPr>
           <w:p>
             <w:r>
               <w:t xml:space="preserve">PSSDSAPD </w:t>
-            </w:r>
-          </w:p>
-        </w:tc>
-        <w:tc>
-          <w:tcPr>
-            <w:tcW w:w="1521" w:type="dxa"/>
-          </w:tcPr>
-          <w:p>
-            <w:r>
-              <w:t xml:space="preserve">PSSDSAPI </w:t>
             </w:r>
           </w:p>
         </w:tc>
@@ -17613,17 +17738,17 @@
           </w:tcPr>
           <w:p>
             <w:r>
+              <w:t xml:space="preserve">PSSDSAPI </w:t>
+            </w:r>
+          </w:p>
+        </w:tc>
+        <w:tc>
+          <w:tcPr>
+            <w:tcW w:w="1540" w:type="dxa"/>
+          </w:tcPr>
+          <w:p>
+            <w:r>
               <w:t>PSSDSAPK</w:t>
-            </w:r>
-          </w:p>
-        </w:tc>
-        <w:tc>
-          <w:tcPr>
-            <w:tcW w:w="1540" w:type="dxa"/>
-          </w:tcPr>
-          <w:p>
-            <w:r>
-              <w:t xml:space="preserve">PSSDSAPL </w:t>
             </w:r>
           </w:p>
         </w:tc>
@@ -17635,7 +17760,7 @@
           </w:tcPr>
           <w:p>
             <w:r>
-              <w:t xml:space="preserve">PSSDSAPM  </w:t>
+              <w:t xml:space="preserve">PSSDSAPL </w:t>
             </w:r>
           </w:p>
         </w:tc>
@@ -17646,27 +17771,27 @@
           </w:tcPr>
           <w:p>
             <w:r>
+              <w:t xml:space="preserve">PSSDSAPM  </w:t>
+            </w:r>
+          </w:p>
+        </w:tc>
+        <w:tc>
+          <w:tcPr>
+            <w:tcW w:w="1516" w:type="dxa"/>
+          </w:tcPr>
+          <w:p>
+            <w:r>
               <w:t xml:space="preserve">PSSDSBBP  </w:t>
             </w:r>
           </w:p>
         </w:tc>
         <w:tc>
           <w:tcPr>
-            <w:tcW w:w="1516" w:type="dxa"/>
+            <w:tcW w:w="1521" w:type="dxa"/>
           </w:tcPr>
           <w:p>
             <w:r>
               <w:t>PSSDSBDA</w:t>
-            </w:r>
-          </w:p>
-        </w:tc>
-        <w:tc>
-          <w:tcPr>
-            <w:tcW w:w="1521" w:type="dxa"/>
-          </w:tcPr>
-          <w:p>
-            <w:r>
-              <w:t>PSSDSBDB</w:t>
             </w:r>
           </w:p>
         </w:tc>
@@ -17677,17 +17802,17 @@
           </w:tcPr>
           <w:p>
             <w:r>
+              <w:t>PSSDSBDB</w:t>
+            </w:r>
+          </w:p>
+        </w:tc>
+        <w:tc>
+          <w:tcPr>
+            <w:tcW w:w="1540" w:type="dxa"/>
+          </w:tcPr>
+          <w:p>
+            <w:r>
               <w:t xml:space="preserve">PSSDSBPA </w:t>
-            </w:r>
-          </w:p>
-        </w:tc>
-        <w:tc>
-          <w:tcPr>
-            <w:tcW w:w="1540" w:type="dxa"/>
-          </w:tcPr>
-          <w:p>
-            <w:r>
-              <w:t xml:space="preserve">PSSDSBPB </w:t>
             </w:r>
           </w:p>
         </w:tc>
@@ -17699,7 +17824,7 @@
           </w:tcPr>
           <w:p>
             <w:r>
-              <w:t>PSSDSBPC</w:t>
+              <w:t xml:space="preserve">PSSDSBPB </w:t>
             </w:r>
           </w:p>
         </w:tc>
@@ -17710,27 +17835,27 @@
           </w:tcPr>
           <w:p>
             <w:r>
+              <w:t>PSSDSBPC</w:t>
+            </w:r>
+          </w:p>
+        </w:tc>
+        <w:tc>
+          <w:tcPr>
+            <w:tcW w:w="1516" w:type="dxa"/>
+          </w:tcPr>
+          <w:p>
+            <w:r>
               <w:t xml:space="preserve">PSSDSBPD  </w:t>
             </w:r>
           </w:p>
         </w:tc>
         <w:tc>
           <w:tcPr>
-            <w:tcW w:w="1516" w:type="dxa"/>
+            <w:tcW w:w="1521" w:type="dxa"/>
           </w:tcPr>
           <w:p>
             <w:r>
               <w:t>PSSDSDAT</w:t>
-            </w:r>
-          </w:p>
-        </w:tc>
-        <w:tc>
-          <w:tcPr>
-            <w:tcW w:w="1521" w:type="dxa"/>
-          </w:tcPr>
-          <w:p>
-            <w:r>
-              <w:t xml:space="preserve">PSSDSEXC </w:t>
             </w:r>
           </w:p>
         </w:tc>
@@ -17741,17 +17866,17 @@
           </w:tcPr>
           <w:p>
             <w:r>
+              <w:t xml:space="preserve">PSSDSEXC </w:t>
+            </w:r>
+          </w:p>
+        </w:tc>
+        <w:tc>
+          <w:tcPr>
+            <w:tcW w:w="1540" w:type="dxa"/>
+          </w:tcPr>
+          <w:p>
+            <w:r>
               <w:t>PSSDSEXD</w:t>
-            </w:r>
-          </w:p>
-        </w:tc>
-        <w:tc>
-          <w:tcPr>
-            <w:tcW w:w="1540" w:type="dxa"/>
-          </w:tcPr>
-          <w:p>
-            <w:r>
-              <w:t>PSSDSEXE</w:t>
             </w:r>
           </w:p>
         </w:tc>
@@ -17763,7 +17888,7 @@
           </w:tcPr>
           <w:p>
             <w:r>
-              <w:t xml:space="preserve">PSSDSFDB </w:t>
+              <w:t>PSSDSEXE</w:t>
             </w:r>
           </w:p>
         </w:tc>
@@ -17774,27 +17899,27 @@
           </w:tcPr>
           <w:p>
             <w:r>
+              <w:t xml:space="preserve">PSSDSFDB </w:t>
+            </w:r>
+          </w:p>
+        </w:tc>
+        <w:tc>
+          <w:tcPr>
+            <w:tcW w:w="1516" w:type="dxa"/>
+          </w:tcPr>
+          <w:p>
+            <w:r>
               <w:t xml:space="preserve">PSSDSONF </w:t>
             </w:r>
           </w:p>
         </w:tc>
         <w:tc>
           <w:tcPr>
-            <w:tcW w:w="1516" w:type="dxa"/>
+            <w:tcW w:w="1521" w:type="dxa"/>
           </w:tcPr>
           <w:p>
             <w:r>
               <w:t xml:space="preserve">PSSDSPON </w:t>
-            </w:r>
-          </w:p>
-        </w:tc>
-        <w:tc>
-          <w:tcPr>
-            <w:tcW w:w="1521" w:type="dxa"/>
-          </w:tcPr>
-          <w:p>
-            <w:r>
-              <w:t xml:space="preserve">PSSDSPOP </w:t>
             </w:r>
           </w:p>
         </w:tc>
@@ -17805,17 +17930,17 @@
           </w:tcPr>
           <w:p>
             <w:r>
+              <w:t xml:space="preserve">PSSDSPOP </w:t>
+            </w:r>
+          </w:p>
+        </w:tc>
+        <w:tc>
+          <w:tcPr>
+            <w:tcW w:w="1540" w:type="dxa"/>
+          </w:tcPr>
+          <w:p>
+            <w:r>
               <w:t>PSSDSUTA</w:t>
-            </w:r>
-          </w:p>
-        </w:tc>
-        <w:tc>
-          <w:tcPr>
-            <w:tcW w:w="1540" w:type="dxa"/>
-          </w:tcPr>
-          <w:p>
-            <w:r>
-              <w:t>PSSDSUTL</w:t>
             </w:r>
           </w:p>
         </w:tc>
@@ -17827,7 +17952,7 @@
           </w:tcPr>
           <w:p>
             <w:r>
-              <w:t xml:space="preserve">PSSDTR </w:t>
+              <w:t>PSSDSUTL</w:t>
             </w:r>
           </w:p>
         </w:tc>
@@ -17838,27 +17963,27 @@
           </w:tcPr>
           <w:p>
             <w:r>
+              <w:t xml:space="preserve">PSSDTR </w:t>
+            </w:r>
+          </w:p>
+        </w:tc>
+        <w:tc>
+          <w:tcPr>
+            <w:tcW w:w="1516" w:type="dxa"/>
+          </w:tcPr>
+          <w:p>
+            <w:r>
               <w:t>PSSEC123</w:t>
             </w:r>
           </w:p>
         </w:tc>
         <w:tc>
           <w:tcPr>
-            <w:tcW w:w="1516" w:type="dxa"/>
+            <w:tcW w:w="1521" w:type="dxa"/>
           </w:tcPr>
           <w:p>
             <w:r>
               <w:t xml:space="preserve">PSSENV   </w:t>
-            </w:r>
-          </w:p>
-        </w:tc>
-        <w:tc>
-          <w:tcPr>
-            <w:tcW w:w="1521" w:type="dxa"/>
-          </w:tcPr>
-          <w:p>
-            <w:r>
-              <w:t xml:space="preserve">PSSENVN  </w:t>
             </w:r>
           </w:p>
         </w:tc>
@@ -17869,17 +17994,17 @@
           </w:tcPr>
           <w:p>
             <w:r>
+              <w:t xml:space="preserve">PSSENVN  </w:t>
+            </w:r>
+          </w:p>
+        </w:tc>
+        <w:tc>
+          <w:tcPr>
+            <w:tcW w:w="1540" w:type="dxa"/>
+          </w:tcPr>
+          <w:p>
+            <w:r>
               <w:t xml:space="preserve">PSSFDBDI </w:t>
-            </w:r>
-          </w:p>
-        </w:tc>
-        <w:tc>
-          <w:tcPr>
-            <w:tcW w:w="1540" w:type="dxa"/>
-          </w:tcPr>
-          <w:p>
-            <w:r>
-              <w:t xml:space="preserve">PSSFDBRT </w:t>
             </w:r>
           </w:p>
         </w:tc>
@@ -17891,7 +18016,7 @@
           </w:tcPr>
           <w:p>
             <w:r>
-              <w:t xml:space="preserve">PSSFIL    </w:t>
+              <w:t xml:space="preserve">PSSFDBRT </w:t>
             </w:r>
           </w:p>
         </w:tc>
@@ -17902,27 +18027,27 @@
           </w:tcPr>
           <w:p>
             <w:r>
+              <w:t xml:space="preserve">PSSFIL    </w:t>
+            </w:r>
+          </w:p>
+        </w:tc>
+        <w:tc>
+          <w:tcPr>
+            <w:tcW w:w="1516" w:type="dxa"/>
+          </w:tcPr>
+          <w:p>
+            <w:r>
               <w:t xml:space="preserve">PSSFILED </w:t>
             </w:r>
           </w:p>
         </w:tc>
         <w:tc>
           <w:tcPr>
-            <w:tcW w:w="1516" w:type="dxa"/>
+            <w:tcW w:w="1521" w:type="dxa"/>
           </w:tcPr>
           <w:p>
             <w:r>
               <w:t xml:space="preserve">PSSFILES  </w:t>
-            </w:r>
-          </w:p>
-        </w:tc>
-        <w:tc>
-          <w:tcPr>
-            <w:tcW w:w="1521" w:type="dxa"/>
-          </w:tcPr>
-          <w:p>
-            <w:r>
-              <w:t xml:space="preserve">PSSGENM  </w:t>
             </w:r>
           </w:p>
         </w:tc>
@@ -17933,17 +18058,17 @@
           </w:tcPr>
           <w:p>
             <w:r>
+              <w:t xml:space="preserve">PSSGENM  </w:t>
+            </w:r>
+          </w:p>
+        </w:tc>
+        <w:tc>
+          <w:tcPr>
+            <w:tcW w:w="1540" w:type="dxa"/>
+          </w:tcPr>
+          <w:p>
+            <w:r>
               <w:t>PSSGIU</w:t>
-            </w:r>
-          </w:p>
-        </w:tc>
-        <w:tc>
-          <w:tcPr>
-            <w:tcW w:w="1540" w:type="dxa"/>
-          </w:tcPr>
-          <w:p>
-            <w:r>
-              <w:t xml:space="preserve">PSSGMI   </w:t>
             </w:r>
           </w:p>
         </w:tc>
@@ -17955,7 +18080,7 @@
           </w:tcPr>
           <w:p>
             <w:r>
-              <w:t xml:space="preserve">PSSGS0   </w:t>
+              <w:t xml:space="preserve">PSSGMI   </w:t>
             </w:r>
           </w:p>
         </w:tc>
@@ -17966,27 +18091,27 @@
           </w:tcPr>
           <w:p>
             <w:r>
+              <w:t xml:space="preserve">PSSGS0   </w:t>
+            </w:r>
+          </w:p>
+        </w:tc>
+        <w:tc>
+          <w:tcPr>
+            <w:tcW w:w="1516" w:type="dxa"/>
+          </w:tcPr>
+          <w:p>
+            <w:r>
               <w:t xml:space="preserve">PSSGSGUI </w:t>
             </w:r>
           </w:p>
         </w:tc>
         <w:tc>
           <w:tcPr>
-            <w:tcW w:w="1516" w:type="dxa"/>
+            <w:tcW w:w="1521" w:type="dxa"/>
           </w:tcPr>
           <w:p>
             <w:r>
               <w:t xml:space="preserve">PSSGSH    </w:t>
-            </w:r>
-          </w:p>
-        </w:tc>
-        <w:tc>
-          <w:tcPr>
-            <w:tcW w:w="1521" w:type="dxa"/>
-          </w:tcPr>
-          <w:p>
-            <w:r>
-              <w:t xml:space="preserve">PSSHELP  </w:t>
             </w:r>
           </w:p>
         </w:tc>
@@ -17997,17 +18122,17 @@
           </w:tcPr>
           <w:p>
             <w:r>
+              <w:t xml:space="preserve">PSSHELP  </w:t>
+            </w:r>
+          </w:p>
+        </w:tc>
+        <w:tc>
+          <w:tcPr>
+            <w:tcW w:w="1540" w:type="dxa"/>
+          </w:tcPr>
+          <w:p>
+            <w:r>
               <w:t xml:space="preserve">PSSHFREQ </w:t>
-            </w:r>
-          </w:p>
-        </w:tc>
-        <w:tc>
-          <w:tcPr>
-            <w:tcW w:w="1540" w:type="dxa"/>
-          </w:tcPr>
-          <w:p>
-            <w:r>
-              <w:t xml:space="preserve">PSSHL1   </w:t>
             </w:r>
           </w:p>
         </w:tc>
@@ -18019,7 +18144,7 @@
           </w:tcPr>
           <w:p>
             <w:r>
-              <w:t>PSSHLDFS</w:t>
+              <w:t xml:space="preserve">PSSHL1   </w:t>
             </w:r>
           </w:p>
         </w:tc>
@@ -18030,27 +18155,27 @@
           </w:tcPr>
           <w:p>
             <w:r>
+              <w:t>PSSHLDFS</w:t>
+            </w:r>
+          </w:p>
+        </w:tc>
+        <w:tc>
+          <w:tcPr>
+            <w:tcW w:w="1516" w:type="dxa"/>
+          </w:tcPr>
+          <w:p>
+            <w:r>
               <w:t>PSSHLSCH</w:t>
             </w:r>
           </w:p>
         </w:tc>
         <w:tc>
           <w:tcPr>
-            <w:tcW w:w="1516" w:type="dxa"/>
+            <w:tcW w:w="1521" w:type="dxa"/>
           </w:tcPr>
           <w:p>
             <w:r>
               <w:t xml:space="preserve">PSSHLU </w:t>
-            </w:r>
-          </w:p>
-        </w:tc>
-        <w:tc>
-          <w:tcPr>
-            <w:tcW w:w="1521" w:type="dxa"/>
-          </w:tcPr>
-          <w:p>
-            <w:r>
-              <w:t xml:space="preserve">PSSHRCOM  </w:t>
             </w:r>
           </w:p>
         </w:tc>
@@ -18061,17 +18186,17 @@
           </w:tcPr>
           <w:p>
             <w:r>
+              <w:t xml:space="preserve">PSSHRCOM  </w:t>
+            </w:r>
+          </w:p>
+        </w:tc>
+        <w:tc>
+          <w:tcPr>
+            <w:tcW w:w="1540" w:type="dxa"/>
+          </w:tcPr>
+          <w:p>
+            <w:r>
               <w:t xml:space="preserve">PSSHRENV </w:t>
-            </w:r>
-          </w:p>
-        </w:tc>
-        <w:tc>
-          <w:tcPr>
-            <w:tcW w:w="1540" w:type="dxa"/>
-          </w:tcPr>
-          <w:p>
-            <w:r>
-              <w:t xml:space="preserve">PSSHREQ  </w:t>
             </w:r>
           </w:p>
         </w:tc>
@@ -18083,17 +18208,17 @@
           </w:tcPr>
           <w:p>
             <w:r>
+              <w:t xml:space="preserve">PSSHREQ  </w:t>
+            </w:r>
+          </w:p>
+        </w:tc>
+        <w:tc>
+          <w:tcPr>
+            <w:tcW w:w="1501" w:type="dxa"/>
+          </w:tcPr>
+          <w:p>
+            <w:r>
               <w:t xml:space="preserve">PSSHRIT  </w:t>
-            </w:r>
-          </w:p>
-        </w:tc>
-        <w:tc>
-          <w:tcPr>
-            <w:tcW w:w="1501" w:type="dxa"/>
-          </w:tcPr>
-          <w:p>
-            <w:r>
-              <w:t xml:space="preserve">PSSHRPST </w:t>
             </w:r>
           </w:p>
         </w:tc>
@@ -18104,7 +18229,7 @@
           </w:tcPr>
           <w:p>
             <w:r>
-              <w:t>PSSHRQ2</w:t>
+              <w:t xml:space="preserve">PSSHRPST </w:t>
             </w:r>
           </w:p>
         </w:tc>
@@ -18115,27 +18240,27 @@
           </w:tcPr>
           <w:p>
             <w:r>
+              <w:t>PSSHRQ2</w:t>
+            </w:r>
+          </w:p>
+        </w:tc>
+        <w:tc>
+          <w:tcPr>
+            <w:tcW w:w="1537" w:type="dxa"/>
+          </w:tcPr>
+          <w:p>
+            <w:r>
               <w:t xml:space="preserve">PSSHRQ22  </w:t>
             </w:r>
           </w:p>
         </w:tc>
         <w:tc>
           <w:tcPr>
-            <w:tcW w:w="1537" w:type="dxa"/>
+            <w:tcW w:w="1540" w:type="dxa"/>
           </w:tcPr>
           <w:p>
             <w:r>
               <w:t xml:space="preserve">PSSHRQ23   </w:t>
-            </w:r>
-          </w:p>
-        </w:tc>
-        <w:tc>
-          <w:tcPr>
-            <w:tcW w:w="1540" w:type="dxa"/>
-          </w:tcPr>
-          <w:p>
-            <w:r>
-              <w:t>PSSHRQ24</w:t>
             </w:r>
           </w:p>
         </w:tc>
@@ -18147,7 +18272,7 @@
           </w:tcPr>
           <w:p>
             <w:r>
-              <w:t>PSSHRQ25</w:t>
+              <w:t>PSSHRQ24</w:t>
             </w:r>
           </w:p>
         </w:tc>
@@ -18158,27 +18283,27 @@
           </w:tcPr>
           <w:p>
             <w:r>
+              <w:t>PSSHRQ25</w:t>
+            </w:r>
+          </w:p>
+        </w:tc>
+        <w:tc>
+          <w:tcPr>
+            <w:tcW w:w="1516" w:type="dxa"/>
+          </w:tcPr>
+          <w:p>
+            <w:r>
               <w:t>PSSHRQ2D</w:t>
             </w:r>
           </w:p>
         </w:tc>
         <w:tc>
           <w:tcPr>
-            <w:tcW w:w="1516" w:type="dxa"/>
+            <w:tcW w:w="1521" w:type="dxa"/>
           </w:tcPr>
           <w:p>
             <w:r>
               <w:t xml:space="preserve">PSSHRQ2O  </w:t>
-            </w:r>
-          </w:p>
-        </w:tc>
-        <w:tc>
-          <w:tcPr>
-            <w:tcW w:w="1521" w:type="dxa"/>
-          </w:tcPr>
-          <w:p>
-            <w:r>
-              <w:t xml:space="preserve">PSSHRVAL    </w:t>
             </w:r>
           </w:p>
         </w:tc>
@@ -18189,17 +18314,17 @@
           </w:tcPr>
           <w:p>
             <w:r>
+              <w:t xml:space="preserve">PSSHRVAL    </w:t>
+            </w:r>
+          </w:p>
+        </w:tc>
+        <w:tc>
+          <w:tcPr>
+            <w:tcW w:w="1540" w:type="dxa"/>
+          </w:tcPr>
+          <w:p>
+            <w:r>
               <w:t xml:space="preserve">PSSHRVL1 </w:t>
-            </w:r>
-          </w:p>
-        </w:tc>
-        <w:tc>
-          <w:tcPr>
-            <w:tcW w:w="1540" w:type="dxa"/>
-          </w:tcPr>
-          <w:p>
-            <w:r>
-              <w:t xml:space="preserve">PSSHTTP  </w:t>
             </w:r>
           </w:p>
         </w:tc>
@@ -18211,7 +18336,7 @@
           </w:tcPr>
           <w:p>
             <w:r>
-              <w:t>PSSHUIDG</w:t>
+              <w:t xml:space="preserve">PSSHTTP  </w:t>
             </w:r>
           </w:p>
         </w:tc>
@@ -18222,27 +18347,27 @@
           </w:tcPr>
           <w:p>
             <w:r>
+              <w:t>PSSHUIDG</w:t>
+            </w:r>
+          </w:p>
+        </w:tc>
+        <w:tc>
+          <w:tcPr>
+            <w:tcW w:w="1516" w:type="dxa"/>
+          </w:tcPr>
+          <w:p>
+            <w:r>
               <w:t xml:space="preserve">PSSIIRPT </w:t>
             </w:r>
           </w:p>
         </w:tc>
         <w:tc>
           <w:tcPr>
-            <w:tcW w:w="1516" w:type="dxa"/>
+            <w:tcW w:w="1521" w:type="dxa"/>
           </w:tcPr>
           <w:p>
             <w:r>
               <w:t>PSSJEEU</w:t>
-            </w:r>
-          </w:p>
-        </w:tc>
-        <w:tc>
-          <w:tcPr>
-            <w:tcW w:w="1521" w:type="dxa"/>
-          </w:tcPr>
-          <w:p>
-            <w:r>
-              <w:t xml:space="preserve">PSSJORDF  </w:t>
             </w:r>
           </w:p>
         </w:tc>
@@ -18253,17 +18378,17 @@
           </w:tcPr>
           <w:p>
             <w:r>
+              <w:t xml:space="preserve">PSSJORDF  </w:t>
+            </w:r>
+          </w:p>
+        </w:tc>
+        <w:tc>
+          <w:tcPr>
+            <w:tcW w:w="1540" w:type="dxa"/>
+          </w:tcPr>
+          <w:p>
+            <w:r>
               <w:t xml:space="preserve">PSSJSPU  </w:t>
-            </w:r>
-          </w:p>
-        </w:tc>
-        <w:tc>
-          <w:tcPr>
-            <w:tcW w:w="1540" w:type="dxa"/>
-          </w:tcPr>
-          <w:p>
-            <w:r>
-              <w:t xml:space="preserve">PSSJSPU0  </w:t>
             </w:r>
           </w:p>
         </w:tc>
@@ -18275,7 +18400,7 @@
           </w:tcPr>
           <w:p>
             <w:r>
-              <w:t xml:space="preserve">PSSJSV    </w:t>
+              <w:t xml:space="preserve">PSSJSPU0  </w:t>
             </w:r>
           </w:p>
         </w:tc>
@@ -18286,27 +18411,27 @@
           </w:tcPr>
           <w:p>
             <w:r>
+              <w:t xml:space="preserve">PSSJSV    </w:t>
+            </w:r>
+          </w:p>
+        </w:tc>
+        <w:tc>
+          <w:tcPr>
+            <w:tcW w:w="1516" w:type="dxa"/>
+          </w:tcPr>
+          <w:p>
+            <w:r>
               <w:t xml:space="preserve">PSSJSV0   </w:t>
             </w:r>
           </w:p>
         </w:tc>
         <w:tc>
           <w:tcPr>
-            <w:tcW w:w="1516" w:type="dxa"/>
+            <w:tcW w:w="1521" w:type="dxa"/>
           </w:tcPr>
           <w:p>
             <w:r>
               <w:t xml:space="preserve">PSSJXR    </w:t>
-            </w:r>
-          </w:p>
-        </w:tc>
-        <w:tc>
-          <w:tcPr>
-            <w:tcW w:w="1521" w:type="dxa"/>
-          </w:tcPr>
-          <w:p>
-            <w:r>
-              <w:t xml:space="preserve">PSSJXR1   </w:t>
             </w:r>
           </w:p>
         </w:tc>
@@ -18317,17 +18442,17 @@
           </w:tcPr>
           <w:p>
             <w:r>
+              <w:t xml:space="preserve">PSSJXR1   </w:t>
+            </w:r>
+          </w:p>
+        </w:tc>
+        <w:tc>
+          <w:tcPr>
+            <w:tcW w:w="1540" w:type="dxa"/>
+          </w:tcPr>
+          <w:p>
+            <w:r>
               <w:t>PSSJXR10</w:t>
-            </w:r>
-          </w:p>
-        </w:tc>
-        <w:tc>
-          <w:tcPr>
-            <w:tcW w:w="1540" w:type="dxa"/>
-          </w:tcPr>
-          <w:p>
-            <w:r>
-              <w:t xml:space="preserve">PSSJXR11  </w:t>
             </w:r>
           </w:p>
         </w:tc>
@@ -18339,7 +18464,7 @@
           </w:tcPr>
           <w:p>
             <w:r>
-              <w:t>PSSJXR12</w:t>
+              <w:t xml:space="preserve">PSSJXR11  </w:t>
             </w:r>
           </w:p>
         </w:tc>
@@ -18350,27 +18475,27 @@
           </w:tcPr>
           <w:p>
             <w:r>
+              <w:t>PSSJXR12</w:t>
+            </w:r>
+          </w:p>
+        </w:tc>
+        <w:tc>
+          <w:tcPr>
+            <w:tcW w:w="1516" w:type="dxa"/>
+          </w:tcPr>
+          <w:p>
+            <w:r>
               <w:t xml:space="preserve">PSSJXR13  </w:t>
             </w:r>
           </w:p>
         </w:tc>
         <w:tc>
           <w:tcPr>
-            <w:tcW w:w="1516" w:type="dxa"/>
+            <w:tcW w:w="1521" w:type="dxa"/>
           </w:tcPr>
           <w:p>
             <w:r>
               <w:t xml:space="preserve">PSSJXR14  </w:t>
-            </w:r>
-          </w:p>
-        </w:tc>
-        <w:tc>
-          <w:tcPr>
-            <w:tcW w:w="1521" w:type="dxa"/>
-          </w:tcPr>
-          <w:p>
-            <w:r>
-              <w:t xml:space="preserve">PSSJXR15  </w:t>
             </w:r>
           </w:p>
         </w:tc>
@@ -18381,17 +18506,17 @@
           </w:tcPr>
           <w:p>
             <w:r>
+              <w:t xml:space="preserve">PSSJXR15  </w:t>
+            </w:r>
+          </w:p>
+        </w:tc>
+        <w:tc>
+          <w:tcPr>
+            <w:tcW w:w="1540" w:type="dxa"/>
+          </w:tcPr>
+          <w:p>
+            <w:r>
               <w:t xml:space="preserve">PSSJXR16 </w:t>
-            </w:r>
-          </w:p>
-        </w:tc>
-        <w:tc>
-          <w:tcPr>
-            <w:tcW w:w="1540" w:type="dxa"/>
-          </w:tcPr>
-          <w:p>
-            <w:r>
-              <w:t xml:space="preserve">PSSJXR17  </w:t>
             </w:r>
           </w:p>
         </w:tc>
@@ -18403,7 +18528,7 @@
           </w:tcPr>
           <w:p>
             <w:r>
-              <w:t>PSSJXR18</w:t>
+              <w:t xml:space="preserve">PSSJXR17  </w:t>
             </w:r>
           </w:p>
         </w:tc>
@@ -18414,27 +18539,27 @@
           </w:tcPr>
           <w:p>
             <w:r>
+              <w:t>PSSJXR18</w:t>
+            </w:r>
+          </w:p>
+        </w:tc>
+        <w:tc>
+          <w:tcPr>
+            <w:tcW w:w="1516" w:type="dxa"/>
+          </w:tcPr>
+          <w:p>
+            <w:r>
               <w:t xml:space="preserve">PSSJXR19  </w:t>
             </w:r>
           </w:p>
         </w:tc>
         <w:tc>
           <w:tcPr>
-            <w:tcW w:w="1516" w:type="dxa"/>
+            <w:tcW w:w="1521" w:type="dxa"/>
           </w:tcPr>
           <w:p>
             <w:r>
               <w:t xml:space="preserve">PSSJXR2   </w:t>
-            </w:r>
-          </w:p>
-        </w:tc>
-        <w:tc>
-          <w:tcPr>
-            <w:tcW w:w="1521" w:type="dxa"/>
-          </w:tcPr>
-          <w:p>
-            <w:r>
-              <w:t xml:space="preserve">PSSJXR20  </w:t>
             </w:r>
           </w:p>
         </w:tc>
@@ -18445,17 +18570,17 @@
           </w:tcPr>
           <w:p>
             <w:r>
+              <w:t xml:space="preserve">PSSJXR20  </w:t>
+            </w:r>
+          </w:p>
+        </w:tc>
+        <w:tc>
+          <w:tcPr>
+            <w:tcW w:w="1540" w:type="dxa"/>
+          </w:tcPr>
+          <w:p>
+            <w:r>
               <w:t xml:space="preserve">PSSJXR21 </w:t>
-            </w:r>
-          </w:p>
-        </w:tc>
-        <w:tc>
-          <w:tcPr>
-            <w:tcW w:w="1540" w:type="dxa"/>
-          </w:tcPr>
-          <w:p>
-            <w:r>
-              <w:t xml:space="preserve">PSSJXR22  </w:t>
             </w:r>
           </w:p>
         </w:tc>
@@ -18467,7 +18592,7 @@
           </w:tcPr>
           <w:p>
             <w:r>
-              <w:t xml:space="preserve">PSSJXR23  </w:t>
+              <w:t xml:space="preserve">PSSJXR22  </w:t>
             </w:r>
           </w:p>
         </w:tc>
@@ -18478,27 +18603,27 @@
           </w:tcPr>
           <w:p>
             <w:r>
+              <w:t xml:space="preserve">PSSJXR23  </w:t>
+            </w:r>
+          </w:p>
+        </w:tc>
+        <w:tc>
+          <w:tcPr>
+            <w:tcW w:w="1516" w:type="dxa"/>
+          </w:tcPr>
+          <w:p>
+            <w:r>
               <w:t xml:space="preserve">PSSJXR24  </w:t>
             </w:r>
           </w:p>
         </w:tc>
         <w:tc>
           <w:tcPr>
-            <w:tcW w:w="1516" w:type="dxa"/>
+            <w:tcW w:w="1521" w:type="dxa"/>
           </w:tcPr>
           <w:p>
             <w:r>
               <w:t>PSSJXR25</w:t>
-            </w:r>
-          </w:p>
-        </w:tc>
-        <w:tc>
-          <w:tcPr>
-            <w:tcW w:w="1521" w:type="dxa"/>
-          </w:tcPr>
-          <w:p>
-            <w:r>
-              <w:t xml:space="preserve">PSSJXR26  </w:t>
             </w:r>
           </w:p>
         </w:tc>
@@ -18509,17 +18634,17 @@
           </w:tcPr>
           <w:p>
             <w:r>
+              <w:t xml:space="preserve">PSSJXR26  </w:t>
+            </w:r>
+          </w:p>
+        </w:tc>
+        <w:tc>
+          <w:tcPr>
+            <w:tcW w:w="1540" w:type="dxa"/>
+          </w:tcPr>
+          <w:p>
+            <w:r>
               <w:t xml:space="preserve">PSSJXR27 </w:t>
-            </w:r>
-          </w:p>
-        </w:tc>
-        <w:tc>
-          <w:tcPr>
-            <w:tcW w:w="1540" w:type="dxa"/>
-          </w:tcPr>
-          <w:p>
-            <w:r>
-              <w:t xml:space="preserve">PSSJXR28  </w:t>
             </w:r>
           </w:p>
         </w:tc>
@@ -18531,7 +18656,7 @@
           </w:tcPr>
           <w:p>
             <w:r>
-              <w:t xml:space="preserve">PSSJXR29  </w:t>
+              <w:t xml:space="preserve">PSSJXR28  </w:t>
             </w:r>
           </w:p>
         </w:tc>
@@ -18542,27 +18667,27 @@
           </w:tcPr>
           <w:p>
             <w:r>
+              <w:t xml:space="preserve">PSSJXR29  </w:t>
+            </w:r>
+          </w:p>
+        </w:tc>
+        <w:tc>
+          <w:tcPr>
+            <w:tcW w:w="1516" w:type="dxa"/>
+          </w:tcPr>
+          <w:p>
+            <w:r>
               <w:t xml:space="preserve">PSSJXR3   </w:t>
             </w:r>
           </w:p>
         </w:tc>
         <w:tc>
           <w:tcPr>
-            <w:tcW w:w="1516" w:type="dxa"/>
+            <w:tcW w:w="1521" w:type="dxa"/>
           </w:tcPr>
           <w:p>
             <w:r>
               <w:t xml:space="preserve">PSSJXR30  </w:t>
-            </w:r>
-          </w:p>
-        </w:tc>
-        <w:tc>
-          <w:tcPr>
-            <w:tcW w:w="1521" w:type="dxa"/>
-          </w:tcPr>
-          <w:p>
-            <w:r>
-              <w:t xml:space="preserve">PSSJXR31  </w:t>
             </w:r>
           </w:p>
         </w:tc>
@@ -18573,17 +18698,17 @@
           </w:tcPr>
           <w:p>
             <w:r>
+              <w:t xml:space="preserve">PSSJXR31  </w:t>
+            </w:r>
+          </w:p>
+        </w:tc>
+        <w:tc>
+          <w:tcPr>
+            <w:tcW w:w="1540" w:type="dxa"/>
+          </w:tcPr>
+          <w:p>
+            <w:r>
               <w:t>PSSJXR32</w:t>
-            </w:r>
-          </w:p>
-        </w:tc>
-        <w:tc>
-          <w:tcPr>
-            <w:tcW w:w="1540" w:type="dxa"/>
-          </w:tcPr>
-          <w:p>
-            <w:r>
-              <w:t xml:space="preserve">PSSJXR33  </w:t>
             </w:r>
           </w:p>
         </w:tc>
@@ -18595,7 +18720,7 @@
           </w:tcPr>
           <w:p>
             <w:r>
-              <w:t xml:space="preserve">PSSJXR34  </w:t>
+              <w:t xml:space="preserve">PSSJXR33  </w:t>
             </w:r>
           </w:p>
         </w:tc>
@@ -18606,27 +18731,27 @@
           </w:tcPr>
           <w:p>
             <w:r>
+              <w:t xml:space="preserve">PSSJXR34  </w:t>
+            </w:r>
+          </w:p>
+        </w:tc>
+        <w:tc>
+          <w:tcPr>
+            <w:tcW w:w="1516" w:type="dxa"/>
+          </w:tcPr>
+          <w:p>
+            <w:r>
               <w:t xml:space="preserve">PSSJXR4   </w:t>
             </w:r>
           </w:p>
         </w:tc>
         <w:tc>
           <w:tcPr>
-            <w:tcW w:w="1516" w:type="dxa"/>
+            <w:tcW w:w="1521" w:type="dxa"/>
           </w:tcPr>
           <w:p>
             <w:r>
               <w:t xml:space="preserve">PSSJXR5   </w:t>
-            </w:r>
-          </w:p>
-        </w:tc>
-        <w:tc>
-          <w:tcPr>
-            <w:tcW w:w="1521" w:type="dxa"/>
-          </w:tcPr>
-          <w:p>
-            <w:r>
-              <w:t xml:space="preserve">PSSJXR6   </w:t>
             </w:r>
           </w:p>
         </w:tc>
@@ -18637,17 +18762,17 @@
           </w:tcPr>
           <w:p>
             <w:r>
+              <w:t xml:space="preserve">PSSJXR6   </w:t>
+            </w:r>
+          </w:p>
+        </w:tc>
+        <w:tc>
+          <w:tcPr>
+            <w:tcW w:w="1540" w:type="dxa"/>
+          </w:tcPr>
+          <w:p>
+            <w:r>
               <w:t xml:space="preserve">PSSJXR7 </w:t>
-            </w:r>
-          </w:p>
-        </w:tc>
-        <w:tc>
-          <w:tcPr>
-            <w:tcW w:w="1540" w:type="dxa"/>
-          </w:tcPr>
-          <w:p>
-            <w:r>
-              <w:t xml:space="preserve">PSSJXR8   </w:t>
             </w:r>
           </w:p>
         </w:tc>
@@ -18659,7 +18784,7 @@
           </w:tcPr>
           <w:p>
             <w:r>
-              <w:t>PSSJXR9</w:t>
+              <w:t xml:space="preserve">PSSJXR8   </w:t>
             </w:r>
           </w:p>
         </w:tc>
@@ -18670,27 +18795,27 @@
           </w:tcPr>
           <w:p>
             <w:r>
+              <w:t>PSSJXR9</w:t>
+            </w:r>
+          </w:p>
+        </w:tc>
+        <w:tc>
+          <w:tcPr>
+            <w:tcW w:w="1516" w:type="dxa"/>
+          </w:tcPr>
+          <w:p>
+            <w:r>
               <w:t xml:space="preserve">PSSLAB    </w:t>
             </w:r>
           </w:p>
         </w:tc>
         <w:tc>
           <w:tcPr>
-            <w:tcW w:w="1516" w:type="dxa"/>
+            <w:tcW w:w="1521" w:type="dxa"/>
           </w:tcPr>
           <w:p>
             <w:r>
               <w:t xml:space="preserve">PSSLDALL  </w:t>
-            </w:r>
-          </w:p>
-        </w:tc>
-        <w:tc>
-          <w:tcPr>
-            <w:tcW w:w="1521" w:type="dxa"/>
-          </w:tcPr>
-          <w:p>
-            <w:r>
-              <w:t xml:space="preserve">PSSLDEDT  </w:t>
             </w:r>
           </w:p>
         </w:tc>
@@ -18701,17 +18826,17 @@
           </w:tcPr>
           <w:p>
             <w:r>
+              <w:t xml:space="preserve">PSSLDEDT  </w:t>
+            </w:r>
+          </w:p>
+        </w:tc>
+        <w:tc>
+          <w:tcPr>
+            <w:tcW w:w="1540" w:type="dxa"/>
+          </w:tcPr>
+          <w:p>
+            <w:r>
               <w:t>PSSLDOSE</w:t>
-            </w:r>
-          </w:p>
-        </w:tc>
-        <w:tc>
-          <w:tcPr>
-            <w:tcW w:w="1540" w:type="dxa"/>
-          </w:tcPr>
-          <w:p>
-            <w:r>
-              <w:t xml:space="preserve">PSSLOCK   </w:t>
             </w:r>
           </w:p>
         </w:tc>
@@ -18723,7 +18848,7 @@
           </w:tcPr>
           <w:p>
             <w:r>
-              <w:t xml:space="preserve">PSSLOOK   </w:t>
+              <w:t xml:space="preserve">PSSLOCK   </w:t>
             </w:r>
           </w:p>
         </w:tc>
@@ -18734,27 +18859,27 @@
           </w:tcPr>
           <w:p>
             <w:r>
+              <w:t xml:space="preserve">PSSLOOK   </w:t>
+            </w:r>
+          </w:p>
+        </w:tc>
+        <w:tc>
+          <w:tcPr>
+            <w:tcW w:w="1516" w:type="dxa"/>
+          </w:tcPr>
+          <w:p>
+            <w:r>
               <w:t xml:space="preserve">PSSMARK   </w:t>
             </w:r>
           </w:p>
         </w:tc>
         <w:tc>
           <w:tcPr>
-            <w:tcW w:w="1516" w:type="dxa"/>
+            <w:tcW w:w="1521" w:type="dxa"/>
           </w:tcPr>
           <w:p>
             <w:r>
               <w:t>PSSMATCH</w:t>
-            </w:r>
-          </w:p>
-        </w:tc>
-        <w:tc>
-          <w:tcPr>
-            <w:tcW w:w="1521" w:type="dxa"/>
-          </w:tcPr>
-          <w:p>
-            <w:r>
-              <w:t xml:space="preserve">PSSMEDCH  </w:t>
             </w:r>
           </w:p>
         </w:tc>
@@ -18765,17 +18890,17 @@
           </w:tcPr>
           <w:p>
             <w:r>
+              <w:t xml:space="preserve">PSSMEDCH  </w:t>
+            </w:r>
+          </w:p>
+        </w:tc>
+        <w:tc>
+          <w:tcPr>
+            <w:tcW w:w="1540" w:type="dxa"/>
+          </w:tcPr>
+          <w:p>
+            <w:r>
               <w:t xml:space="preserve">PSSMEDRQ </w:t>
-            </w:r>
-          </w:p>
-        </w:tc>
-        <w:tc>
-          <w:tcPr>
-            <w:tcW w:w="1540" w:type="dxa"/>
-          </w:tcPr>
-          <w:p>
-            <w:r>
-              <w:t xml:space="preserve">PSSMEDRT  </w:t>
             </w:r>
           </w:p>
         </w:tc>
@@ -18788,7 +18913,7 @@
           <w:p>
             <w:r>
               <w:lastRenderedPageBreak/>
-              <w:t xml:space="preserve">PSSMEDX   </w:t>
+              <w:t xml:space="preserve">PSSMEDRT  </w:t>
             </w:r>
           </w:p>
         </w:tc>
@@ -18799,27 +18924,27 @@
           </w:tcPr>
           <w:p>
             <w:r>
+              <w:t xml:space="preserve">PSSMEDX   </w:t>
+            </w:r>
+          </w:p>
+        </w:tc>
+        <w:tc>
+          <w:tcPr>
+            <w:tcW w:w="1516" w:type="dxa"/>
+          </w:tcPr>
+          <w:p>
+            <w:r>
               <w:t xml:space="preserve">PSSMIRPT  </w:t>
             </w:r>
           </w:p>
         </w:tc>
         <w:tc>
           <w:tcPr>
-            <w:tcW w:w="1516" w:type="dxa"/>
+            <w:tcW w:w="1521" w:type="dxa"/>
           </w:tcPr>
           <w:p>
             <w:r>
               <w:t xml:space="preserve">PSSMONT   </w:t>
-            </w:r>
-          </w:p>
-        </w:tc>
-        <w:tc>
-          <w:tcPr>
-            <w:tcW w:w="1521" w:type="dxa"/>
-          </w:tcPr>
-          <w:p>
-            <w:r>
-              <w:t xml:space="preserve">PSSMRTUP  </w:t>
             </w:r>
           </w:p>
         </w:tc>
@@ -18830,17 +18955,17 @@
           </w:tcPr>
           <w:p>
             <w:r>
+              <w:t xml:space="preserve">PSSMRTUP  </w:t>
+            </w:r>
+          </w:p>
+        </w:tc>
+        <w:tc>
+          <w:tcPr>
+            <w:tcW w:w="1540" w:type="dxa"/>
+          </w:tcPr>
+          <w:p>
+            <w:r>
               <w:t>PSSMRTUX</w:t>
-            </w:r>
-          </w:p>
-        </w:tc>
-        <w:tc>
-          <w:tcPr>
-            <w:tcW w:w="1540" w:type="dxa"/>
-          </w:tcPr>
-          <w:p>
-            <w:r>
-              <w:t xml:space="preserve">PSSMSTR   </w:t>
             </w:r>
           </w:p>
         </w:tc>
@@ -18852,7 +18977,7 @@
           </w:tcPr>
           <w:p>
             <w:r>
-              <w:t xml:space="preserve">PSSNCPDP </w:t>
+              <w:t xml:space="preserve">PSSMSTR   </w:t>
             </w:r>
           </w:p>
         </w:tc>
@@ -18863,27 +18988,27 @@
           </w:tcPr>
           <w:p>
             <w:r>
+              <w:t xml:space="preserve">PSSNCPDP </w:t>
+            </w:r>
+          </w:p>
+        </w:tc>
+        <w:tc>
+          <w:tcPr>
+            <w:tcW w:w="1516" w:type="dxa"/>
+          </w:tcPr>
+          <w:p>
+            <w:r>
               <w:t xml:space="preserve">PSSNDCUT  </w:t>
             </w:r>
           </w:p>
         </w:tc>
         <w:tc>
           <w:tcPr>
-            <w:tcW w:w="1516" w:type="dxa"/>
+            <w:tcW w:w="1521" w:type="dxa"/>
           </w:tcPr>
           <w:p>
             <w:r>
               <w:t>PSSNDSU</w:t>
-            </w:r>
-          </w:p>
-        </w:tc>
-        <w:tc>
-          <w:tcPr>
-            <w:tcW w:w="1521" w:type="dxa"/>
-          </w:tcPr>
-          <w:p>
-            <w:r>
-              <w:t xml:space="preserve">PSSNFI    </w:t>
             </w:r>
           </w:p>
         </w:tc>
@@ -18894,17 +19019,17 @@
           </w:tcPr>
           <w:p>
             <w:r>
+              <w:t xml:space="preserve">PSSNFI    </w:t>
+            </w:r>
+          </w:p>
+        </w:tc>
+        <w:tc>
+          <w:tcPr>
+            <w:tcW w:w="1540" w:type="dxa"/>
+          </w:tcPr>
+          <w:p>
+            <w:r>
               <w:t xml:space="preserve">PSSNFIP   </w:t>
-            </w:r>
-          </w:p>
-        </w:tc>
-        <w:tc>
-          <w:tcPr>
-            <w:tcW w:w="1540" w:type="dxa"/>
-          </w:tcPr>
-          <w:p>
-            <w:r>
-              <w:t xml:space="preserve">PSSNOD2  </w:t>
             </w:r>
           </w:p>
         </w:tc>
@@ -18916,7 +19041,7 @@
           </w:tcPr>
           <w:p>
             <w:r>
-              <w:t xml:space="preserve">PSSNOUNR  </w:t>
+              <w:t xml:space="preserve">PSSNOD2  </w:t>
             </w:r>
           </w:p>
         </w:tc>
@@ -18927,27 +19052,27 @@
           </w:tcPr>
           <w:p>
             <w:r>
+              <w:t xml:space="preserve">PSSNOUNR  </w:t>
+            </w:r>
+          </w:p>
+        </w:tc>
+        <w:tc>
+          <w:tcPr>
+            <w:tcW w:w="1516" w:type="dxa"/>
+          </w:tcPr>
+          <w:p>
+            <w:r>
               <w:t xml:space="preserve">PSSNTEG </w:t>
             </w:r>
           </w:p>
         </w:tc>
         <w:tc>
           <w:tcPr>
-            <w:tcW w:w="1516" w:type="dxa"/>
+            <w:tcW w:w="1521" w:type="dxa"/>
           </w:tcPr>
           <w:p>
             <w:r>
               <w:t xml:space="preserve">PSSOAS  </w:t>
-            </w:r>
-          </w:p>
-        </w:tc>
-        <w:tc>
-          <w:tcPr>
-            <w:tcW w:w="1521" w:type="dxa"/>
-          </w:tcPr>
-          <w:p>
-            <w:r>
-              <w:t>PSSOICT</w:t>
             </w:r>
           </w:p>
         </w:tc>
@@ -18958,17 +19083,17 @@
           </w:tcPr>
           <w:p>
             <w:r>
+              <w:t>PSSOICT</w:t>
+            </w:r>
+          </w:p>
+        </w:tc>
+        <w:tc>
+          <w:tcPr>
+            <w:tcW w:w="1540" w:type="dxa"/>
+          </w:tcPr>
+          <w:p>
+            <w:r>
               <w:t xml:space="preserve">PSSOICT1  </w:t>
-            </w:r>
-          </w:p>
-        </w:tc>
-        <w:tc>
-          <w:tcPr>
-            <w:tcW w:w="1540" w:type="dxa"/>
-          </w:tcPr>
-          <w:p>
-            <w:r>
-              <w:t xml:space="preserve">PSSOIDOS  </w:t>
             </w:r>
           </w:p>
         </w:tc>
@@ -18980,7 +19105,7 @@
           </w:tcPr>
           <w:p>
             <w:r>
-              <w:t xml:space="preserve">PSSOPKI  </w:t>
+              <w:t xml:space="preserve">PSSOIDOS  </w:t>
             </w:r>
           </w:p>
         </w:tc>
@@ -18991,27 +19116,27 @@
           </w:tcPr>
           <w:p>
             <w:r>
+              <w:t xml:space="preserve">PSSOPKI  </w:t>
+            </w:r>
+          </w:p>
+        </w:tc>
+        <w:tc>
+          <w:tcPr>
+            <w:tcW w:w="1516" w:type="dxa"/>
+          </w:tcPr>
+          <w:p>
+            <w:r>
               <w:t xml:space="preserve">PSSOPKI1  </w:t>
             </w:r>
           </w:p>
         </w:tc>
         <w:tc>
           <w:tcPr>
-            <w:tcW w:w="1516" w:type="dxa"/>
+            <w:tcW w:w="1521" w:type="dxa"/>
           </w:tcPr>
           <w:p>
             <w:r>
               <w:t xml:space="preserve">PSSORPH   </w:t>
-            </w:r>
-          </w:p>
-        </w:tc>
-        <w:tc>
-          <w:tcPr>
-            <w:tcW w:w="1521" w:type="dxa"/>
-          </w:tcPr>
-          <w:p>
-            <w:r>
-              <w:t>PSSORPH1</w:t>
             </w:r>
           </w:p>
         </w:tc>
@@ -19022,17 +19147,17 @@
           </w:tcPr>
           <w:p>
             <w:r>
+              <w:t>PSSORPH1</w:t>
+            </w:r>
+          </w:p>
+        </w:tc>
+        <w:tc>
+          <w:tcPr>
+            <w:tcW w:w="1540" w:type="dxa"/>
+          </w:tcPr>
+          <w:p>
+            <w:r>
               <w:t>PSSORPHZ</w:t>
-            </w:r>
-          </w:p>
-        </w:tc>
-        <w:tc>
-          <w:tcPr>
-            <w:tcW w:w="1540" w:type="dxa"/>
-          </w:tcPr>
-          <w:p>
-            <w:r>
-              <w:t>PSSORUTE</w:t>
             </w:r>
           </w:p>
         </w:tc>
@@ -19044,7 +19169,7 @@
           </w:tcPr>
           <w:p>
             <w:r>
-              <w:t>PSSORUTL</w:t>
+              <w:t>PSSORUTE</w:t>
             </w:r>
           </w:p>
         </w:tc>
@@ -19055,27 +19180,27 @@
           </w:tcPr>
           <w:p>
             <w:r>
+              <w:t>PSSORUTL</w:t>
+            </w:r>
+          </w:p>
+        </w:tc>
+        <w:tc>
+          <w:tcPr>
+            <w:tcW w:w="1516" w:type="dxa"/>
+          </w:tcPr>
+          <w:p>
+            <w:r>
               <w:t>PSSORUTZ</w:t>
             </w:r>
           </w:p>
         </w:tc>
         <w:tc>
           <w:tcPr>
-            <w:tcW w:w="1516" w:type="dxa"/>
+            <w:tcW w:w="1521" w:type="dxa"/>
           </w:tcPr>
           <w:p>
             <w:r>
               <w:t>PSSOUTSC</w:t>
-            </w:r>
-          </w:p>
-        </w:tc>
-        <w:tc>
-          <w:tcPr>
-            <w:tcW w:w="1521" w:type="dxa"/>
-          </w:tcPr>
-          <w:p>
-            <w:r>
-              <w:t>PSSP110</w:t>
             </w:r>
           </w:p>
         </w:tc>
@@ -19086,17 +19211,17 @@
           </w:tcPr>
           <w:p>
             <w:r>
+              <w:t>PSSP110</w:t>
+            </w:r>
+          </w:p>
+        </w:tc>
+        <w:tc>
+          <w:tcPr>
+            <w:tcW w:w="1540" w:type="dxa"/>
+          </w:tcPr>
+          <w:p>
+            <w:r>
               <w:t xml:space="preserve">PSSP130   </w:t>
-            </w:r>
-          </w:p>
-        </w:tc>
-        <w:tc>
-          <w:tcPr>
-            <w:tcW w:w="1540" w:type="dxa"/>
-          </w:tcPr>
-          <w:p>
-            <w:r>
-              <w:t xml:space="preserve">PSSP134   </w:t>
             </w:r>
           </w:p>
         </w:tc>
@@ -19108,7 +19233,7 @@
           </w:tcPr>
           <w:p>
             <w:r>
-              <w:t>PSSPCH13</w:t>
+              <w:t xml:space="preserve">PSSP134   </w:t>
             </w:r>
           </w:p>
         </w:tc>
@@ -19119,27 +19244,27 @@
           </w:tcPr>
           <w:p>
             <w:r>
+              <w:t>PSSPCH13</w:t>
+            </w:r>
+          </w:p>
+        </w:tc>
+        <w:tc>
+          <w:tcPr>
+            <w:tcW w:w="1516" w:type="dxa"/>
+          </w:tcPr>
+          <w:p>
+            <w:r>
               <w:t xml:space="preserve">PSSPI89   </w:t>
             </w:r>
           </w:p>
         </w:tc>
         <w:tc>
           <w:tcPr>
-            <w:tcW w:w="1516" w:type="dxa"/>
+            <w:tcW w:w="1521" w:type="dxa"/>
           </w:tcPr>
           <w:p>
             <w:r>
               <w:t>PSSPKIPI</w:t>
-            </w:r>
-          </w:p>
-        </w:tc>
-        <w:tc>
-          <w:tcPr>
-            <w:tcW w:w="1521" w:type="dxa"/>
-          </w:tcPr>
-          <w:p>
-            <w:r>
-              <w:t xml:space="preserve">PSSPKIPR </w:t>
             </w:r>
           </w:p>
         </w:tc>
@@ -19150,17 +19275,17 @@
           </w:tcPr>
           <w:p>
             <w:r>
+              <w:t xml:space="preserve">PSSPKIPR </w:t>
+            </w:r>
+          </w:p>
+        </w:tc>
+        <w:tc>
+          <w:tcPr>
+            <w:tcW w:w="1540" w:type="dxa"/>
+          </w:tcPr>
+          <w:p>
+            <w:r>
               <w:t xml:space="preserve">PSSPNSRP  </w:t>
-            </w:r>
-          </w:p>
-        </w:tc>
-        <w:tc>
-          <w:tcPr>
-            <w:tcW w:w="1540" w:type="dxa"/>
-          </w:tcPr>
-          <w:p>
-            <w:r>
-              <w:t xml:space="preserve">PSSPO129  </w:t>
             </w:r>
           </w:p>
         </w:tc>
@@ -19172,7 +19297,7 @@
           </w:tcPr>
           <w:p>
             <w:r>
-              <w:t xml:space="preserve">PSSPOI </w:t>
+              <w:t xml:space="preserve">PSSPO129  </w:t>
             </w:r>
           </w:p>
         </w:tc>
@@ -19183,27 +19308,27 @@
           </w:tcPr>
           <w:p>
             <w:r>
+              <w:t xml:space="preserve">PSSPOI </w:t>
+            </w:r>
+          </w:p>
+        </w:tc>
+        <w:tc>
+          <w:tcPr>
+            <w:tcW w:w="1516" w:type="dxa"/>
+          </w:tcPr>
+          <w:p>
+            <w:r>
               <w:t xml:space="preserve">PSSPOIC   </w:t>
             </w:r>
           </w:p>
         </w:tc>
         <w:tc>
           <w:tcPr>
-            <w:tcW w:w="1516" w:type="dxa"/>
+            <w:tcW w:w="1521" w:type="dxa"/>
           </w:tcPr>
           <w:p>
             <w:r>
               <w:t>PSSPOID1</w:t>
-            </w:r>
-          </w:p>
-        </w:tc>
-        <w:tc>
-          <w:tcPr>
-            <w:tcW w:w="1521" w:type="dxa"/>
-          </w:tcPr>
-          <w:p>
-            <w:r>
-              <w:t xml:space="preserve">PSSPOID2 </w:t>
             </w:r>
           </w:p>
         </w:tc>
@@ -19214,17 +19339,17 @@
           </w:tcPr>
           <w:p>
             <w:r>
+              <w:t xml:space="preserve">PSSPOID2 </w:t>
+            </w:r>
+          </w:p>
+        </w:tc>
+        <w:tc>
+          <w:tcPr>
+            <w:tcW w:w="1540" w:type="dxa"/>
+          </w:tcPr>
+          <w:p>
+            <w:r>
               <w:t xml:space="preserve">PSSPOID3  </w:t>
-            </w:r>
-          </w:p>
-        </w:tc>
-        <w:tc>
-          <w:tcPr>
-            <w:tcW w:w="1540" w:type="dxa"/>
-          </w:tcPr>
-          <w:p>
-            <w:r>
-              <w:t xml:space="preserve">PSSPOIDT  </w:t>
             </w:r>
           </w:p>
         </w:tc>
@@ -19236,7 +19361,7 @@
           </w:tcPr>
           <w:p>
             <w:r>
-              <w:t xml:space="preserve">PSSPOIKA </w:t>
+              <w:t xml:space="preserve">PSSPOIDT  </w:t>
             </w:r>
           </w:p>
         </w:tc>
@@ -19247,27 +19372,27 @@
           </w:tcPr>
           <w:p>
             <w:r>
+              <w:t xml:space="preserve">PSSPOIKA </w:t>
+            </w:r>
+          </w:p>
+        </w:tc>
+        <w:tc>
+          <w:tcPr>
+            <w:tcW w:w="1516" w:type="dxa"/>
+          </w:tcPr>
+          <w:p>
+            <w:r>
               <w:t xml:space="preserve">PSSPOIM   </w:t>
             </w:r>
           </w:p>
         </w:tc>
         <w:tc>
           <w:tcPr>
-            <w:tcW w:w="1516" w:type="dxa"/>
+            <w:tcW w:w="1521" w:type="dxa"/>
           </w:tcPr>
           <w:p>
             <w:r>
               <w:t xml:space="preserve">PSSPOIM1  </w:t>
-            </w:r>
-          </w:p>
-        </w:tc>
-        <w:tc>
-          <w:tcPr>
-            <w:tcW w:w="1521" w:type="dxa"/>
-          </w:tcPr>
-          <w:p>
-            <w:r>
-              <w:t xml:space="preserve">PSSPOIM2 </w:t>
             </w:r>
           </w:p>
         </w:tc>
@@ -19278,17 +19403,17 @@
           </w:tcPr>
           <w:p>
             <w:r>
+              <w:t xml:space="preserve">PSSPOIM2 </w:t>
+            </w:r>
+          </w:p>
+        </w:tc>
+        <w:tc>
+          <w:tcPr>
+            <w:tcW w:w="1540" w:type="dxa"/>
+          </w:tcPr>
+          <w:p>
+            <w:r>
               <w:t>PSSPOIM3</w:t>
-            </w:r>
-          </w:p>
-        </w:tc>
-        <w:tc>
-          <w:tcPr>
-            <w:tcW w:w="1540" w:type="dxa"/>
-          </w:tcPr>
-          <w:p>
-            <w:r>
-              <w:t xml:space="preserve">PSSPOIMN  </w:t>
             </w:r>
           </w:p>
         </w:tc>
@@ -19300,7 +19425,7 @@
           </w:tcPr>
           <w:p>
             <w:r>
-              <w:t xml:space="preserve">PSSPOIMO </w:t>
+              <w:t xml:space="preserve">PSSPOIMN  </w:t>
             </w:r>
           </w:p>
         </w:tc>
@@ -19311,27 +19436,27 @@
           </w:tcPr>
           <w:p>
             <w:r>
+              <w:t xml:space="preserve">PSSPOIMO </w:t>
+            </w:r>
+          </w:p>
+        </w:tc>
+        <w:tc>
+          <w:tcPr>
+            <w:tcW w:w="1516" w:type="dxa"/>
+          </w:tcPr>
+          <w:p>
+            <w:r>
               <w:t xml:space="preserve">PSSPOIMP  </w:t>
             </w:r>
           </w:p>
         </w:tc>
         <w:tc>
           <w:tcPr>
-            <w:tcW w:w="1516" w:type="dxa"/>
+            <w:tcW w:w="1521" w:type="dxa"/>
           </w:tcPr>
           <w:p>
             <w:r>
               <w:t xml:space="preserve">PSSPOST   </w:t>
-            </w:r>
-          </w:p>
-        </w:tc>
-        <w:tc>
-          <w:tcPr>
-            <w:tcW w:w="1521" w:type="dxa"/>
-          </w:tcPr>
-          <w:p>
-            <w:r>
-              <w:t>PSSPOST2</w:t>
             </w:r>
           </w:p>
         </w:tc>
@@ -19342,17 +19467,17 @@
           </w:tcPr>
           <w:p>
             <w:r>
+              <w:t>PSSPOST2</w:t>
+            </w:r>
+          </w:p>
+        </w:tc>
+        <w:tc>
+          <w:tcPr>
+            <w:tcW w:w="1540" w:type="dxa"/>
+          </w:tcPr>
+          <w:p>
+            <w:r>
               <w:t xml:space="preserve">PSSPOST5  </w:t>
-            </w:r>
-          </w:p>
-        </w:tc>
-        <w:tc>
-          <w:tcPr>
-            <w:tcW w:w="1540" w:type="dxa"/>
-          </w:tcPr>
-          <w:p>
-            <w:r>
-              <w:t xml:space="preserve">PSSPOST6  </w:t>
             </w:r>
           </w:p>
         </w:tc>
@@ -19364,7 +19489,7 @@
           </w:tcPr>
           <w:p>
             <w:r>
-              <w:t>PSSPRE</w:t>
+              <w:t xml:space="preserve">PSSPOST6  </w:t>
             </w:r>
           </w:p>
         </w:tc>
@@ -19375,27 +19500,27 @@
           </w:tcPr>
           <w:p>
             <w:r>
+              <w:t>PSSPRE</w:t>
+            </w:r>
+          </w:p>
+        </w:tc>
+        <w:tc>
+          <w:tcPr>
+            <w:tcW w:w="1516" w:type="dxa"/>
+          </w:tcPr>
+          <w:p>
+            <w:r>
               <w:t xml:space="preserve">PSSPRE38  </w:t>
             </w:r>
           </w:p>
         </w:tc>
         <w:tc>
           <w:tcPr>
-            <w:tcW w:w="1516" w:type="dxa"/>
+            <w:tcW w:w="1521" w:type="dxa"/>
           </w:tcPr>
           <w:p>
             <w:r>
               <w:t xml:space="preserve">PSSPRETR  </w:t>
-            </w:r>
-          </w:p>
-        </w:tc>
-        <w:tc>
-          <w:tcPr>
-            <w:tcW w:w="1521" w:type="dxa"/>
-          </w:tcPr>
-          <w:p>
-            <w:r>
-              <w:t>PSSPRMIX</w:t>
             </w:r>
           </w:p>
         </w:tc>
@@ -19406,17 +19531,17 @@
           </w:tcPr>
           <w:p>
             <w:r>
+              <w:t>PSSPRMIX</w:t>
+            </w:r>
+          </w:p>
+        </w:tc>
+        <w:tc>
+          <w:tcPr>
+            <w:tcW w:w="1540" w:type="dxa"/>
+          </w:tcPr>
+          <w:p>
+            <w:r>
               <w:t xml:space="preserve">PSSPRUTL  </w:t>
-            </w:r>
-          </w:p>
-        </w:tc>
-        <w:tc>
-          <w:tcPr>
-            <w:tcW w:w="1540" w:type="dxa"/>
-          </w:tcPr>
-          <w:p>
-            <w:r>
-              <w:t xml:space="preserve">PSSQOC    </w:t>
             </w:r>
           </w:p>
         </w:tc>
@@ -19428,7 +19553,7 @@
           </w:tcPr>
           <w:p>
             <w:r>
-              <w:t xml:space="preserve">PSSQORD  </w:t>
+              <w:t xml:space="preserve">PSSQOC    </w:t>
             </w:r>
           </w:p>
         </w:tc>
@@ -19439,27 +19564,27 @@
           </w:tcPr>
           <w:p>
             <w:r>
+              <w:t xml:space="preserve">PSSQORD  </w:t>
+            </w:r>
+          </w:p>
+        </w:tc>
+        <w:tc>
+          <w:tcPr>
+            <w:tcW w:w="1516" w:type="dxa"/>
+          </w:tcPr>
+          <w:p>
+            <w:r>
               <w:t xml:space="preserve">PSSREF    </w:t>
             </w:r>
           </w:p>
         </w:tc>
         <w:tc>
           <w:tcPr>
-            <w:tcW w:w="1516" w:type="dxa"/>
+            <w:tcW w:w="1521" w:type="dxa"/>
           </w:tcPr>
           <w:p>
             <w:r>
               <w:t xml:space="preserve">PSSREMCH </w:t>
-            </w:r>
-          </w:p>
-        </w:tc>
-        <w:tc>
-          <w:tcPr>
-            <w:tcW w:w="1521" w:type="dxa"/>
-          </w:tcPr>
-          <w:p>
-            <w:r>
-              <w:t xml:space="preserve">PSSRXACT  </w:t>
             </w:r>
           </w:p>
         </w:tc>
@@ -19470,17 +19595,17 @@
           </w:tcPr>
           <w:p>
             <w:r>
+              <w:t xml:space="preserve">PSSRXACT  </w:t>
+            </w:r>
+          </w:p>
+        </w:tc>
+        <w:tc>
+          <w:tcPr>
+            <w:tcW w:w="1540" w:type="dxa"/>
+          </w:tcPr>
+          <w:p>
+            <w:r>
               <w:t xml:space="preserve">PSSSCHED  </w:t>
-            </w:r>
-          </w:p>
-        </w:tc>
-        <w:tc>
-          <w:tcPr>
-            <w:tcW w:w="1540" w:type="dxa"/>
-          </w:tcPr>
-          <w:p>
-            <w:r>
-              <w:t>PSSSCHMS</w:t>
             </w:r>
           </w:p>
         </w:tc>
@@ -19492,7 +19617,7 @@
           </w:tcPr>
           <w:p>
             <w:r>
-              <w:t xml:space="preserve">PSSSCHRP  </w:t>
+              <w:t>PSSSCHMS</w:t>
             </w:r>
           </w:p>
         </w:tc>
@@ -19503,27 +19628,27 @@
           </w:tcPr>
           <w:p>
             <w:r>
+              <w:t xml:space="preserve">PSSSCHRP  </w:t>
+            </w:r>
+          </w:p>
+        </w:tc>
+        <w:tc>
+          <w:tcPr>
+            <w:tcW w:w="1516" w:type="dxa"/>
+          </w:tcPr>
+          <w:p>
+            <w:r>
               <w:t xml:space="preserve">PSSSEE   </w:t>
             </w:r>
           </w:p>
         </w:tc>
         <w:tc>
           <w:tcPr>
-            <w:tcW w:w="1516" w:type="dxa"/>
+            <w:tcW w:w="1521" w:type="dxa"/>
           </w:tcPr>
           <w:p>
             <w:r>
               <w:t>PSSSUTIL</w:t>
-            </w:r>
-          </w:p>
-        </w:tc>
-        <w:tc>
-          <w:tcPr>
-            <w:tcW w:w="1521" w:type="dxa"/>
-          </w:tcPr>
-          <w:p>
-            <w:r>
-              <w:t>PSSSXRD</w:t>
             </w:r>
           </w:p>
         </w:tc>
@@ -19534,17 +19659,17 @@
           </w:tcPr>
           <w:p>
             <w:r>
+              <w:t>PSSSXRD</w:t>
+            </w:r>
+          </w:p>
+        </w:tc>
+        <w:tc>
+          <w:tcPr>
+            <w:tcW w:w="1540" w:type="dxa"/>
+          </w:tcPr>
+          <w:p>
+            <w:r>
               <w:t>PSSSYN</w:t>
-            </w:r>
-          </w:p>
-        </w:tc>
-        <w:tc>
-          <w:tcPr>
-            <w:tcW w:w="1540" w:type="dxa"/>
-          </w:tcPr>
-          <w:p>
-            <w:r>
-              <w:t xml:space="preserve">PSSTRENG  </w:t>
             </w:r>
           </w:p>
         </w:tc>
@@ -19556,7 +19681,7 @@
           </w:tcPr>
           <w:p>
             <w:r>
-              <w:t xml:space="preserve">PSSTXT    </w:t>
+              <w:t xml:space="preserve">PSSTRENG  </w:t>
             </w:r>
           </w:p>
         </w:tc>
@@ -19567,27 +19692,27 @@
           </w:tcPr>
           <w:p>
             <w:r>
+              <w:t xml:space="preserve">PSSTXT    </w:t>
+            </w:r>
+          </w:p>
+        </w:tc>
+        <w:tc>
+          <w:tcPr>
+            <w:tcW w:w="1516" w:type="dxa"/>
+          </w:tcPr>
+          <w:p>
+            <w:r>
               <w:t xml:space="preserve">PSSUNMSI </w:t>
             </w:r>
           </w:p>
         </w:tc>
         <w:tc>
           <w:tcPr>
-            <w:tcW w:w="1516" w:type="dxa"/>
+            <w:tcW w:w="1521" w:type="dxa"/>
           </w:tcPr>
           <w:p>
             <w:r>
               <w:t xml:space="preserve">PSSUTIL   </w:t>
-            </w:r>
-          </w:p>
-        </w:tc>
-        <w:tc>
-          <w:tcPr>
-            <w:tcW w:w="1521" w:type="dxa"/>
-          </w:tcPr>
-          <w:p>
-            <w:r>
-              <w:t xml:space="preserve">PSSUTIL1  </w:t>
             </w:r>
           </w:p>
         </w:tc>
@@ -19598,17 +19723,17 @@
           </w:tcPr>
           <w:p>
             <w:r>
+              <w:t xml:space="preserve">PSSUTIL1  </w:t>
+            </w:r>
+          </w:p>
+        </w:tc>
+        <w:tc>
+          <w:tcPr>
+            <w:tcW w:w="1540" w:type="dxa"/>
+          </w:tcPr>
+          <w:p>
+            <w:r>
               <w:t>PSSUTIL3</w:t>
-            </w:r>
-          </w:p>
-        </w:tc>
-        <w:tc>
-          <w:tcPr>
-            <w:tcW w:w="1540" w:type="dxa"/>
-          </w:tcPr>
-          <w:p>
-            <w:r>
-              <w:t xml:space="preserve">PSSUTLA1  </w:t>
             </w:r>
           </w:p>
         </w:tc>
@@ -19620,7 +19745,7 @@
           </w:tcPr>
           <w:p>
             <w:r>
-              <w:t xml:space="preserve">PSSUTLA2  </w:t>
+              <w:t xml:space="preserve">PSSUTLA1  </w:t>
             </w:r>
           </w:p>
         </w:tc>
@@ -19631,27 +19756,27 @@
           </w:tcPr>
           <w:p>
             <w:r>
+              <w:t xml:space="preserve">PSSUTLA2  </w:t>
+            </w:r>
+          </w:p>
+        </w:tc>
+        <w:tc>
+          <w:tcPr>
+            <w:tcW w:w="1516" w:type="dxa"/>
+          </w:tcPr>
+          <w:p>
+            <w:r>
               <w:t xml:space="preserve">PSSUTLAZ </w:t>
             </w:r>
           </w:p>
         </w:tc>
         <w:tc>
           <w:tcPr>
-            <w:tcW w:w="1516" w:type="dxa"/>
+            <w:tcW w:w="1521" w:type="dxa"/>
           </w:tcPr>
           <w:p>
             <w:r>
               <w:t xml:space="preserve">PSSUTLPR  </w:t>
-            </w:r>
-          </w:p>
-        </w:tc>
-        <w:tc>
-          <w:tcPr>
-            <w:tcW w:w="1521" w:type="dxa"/>
-          </w:tcPr>
-          <w:p>
-            <w:r>
-              <w:t xml:space="preserve">PSSUTLPZ  </w:t>
             </w:r>
           </w:p>
         </w:tc>
@@ -19662,17 +19787,17 @@
           </w:tcPr>
           <w:p>
             <w:r>
+              <w:t xml:space="preserve">PSSUTLPZ  </w:t>
+            </w:r>
+          </w:p>
+        </w:tc>
+        <w:tc>
+          <w:tcPr>
+            <w:tcW w:w="1540" w:type="dxa"/>
+          </w:tcPr>
+          <w:p>
+            <w:r>
               <w:t>PSSVIDRG</w:t>
-            </w:r>
-          </w:p>
-        </w:tc>
-        <w:tc>
-          <w:tcPr>
-            <w:tcW w:w="1540" w:type="dxa"/>
-          </w:tcPr>
-          <w:p>
-            <w:r>
-              <w:t xml:space="preserve">PSSVX6    </w:t>
             </w:r>
           </w:p>
         </w:tc>
@@ -19684,7 +19809,7 @@
           </w:tcPr>
           <w:p>
             <w:r>
-              <w:t>PSSVX61</w:t>
+              <w:t xml:space="preserve">PSSVX6    </w:t>
             </w:r>
           </w:p>
         </w:tc>
@@ -19695,27 +19820,27 @@
           </w:tcPr>
           <w:p>
             <w:r>
+              <w:t>PSSVX61</w:t>
+            </w:r>
+          </w:p>
+        </w:tc>
+        <w:tc>
+          <w:tcPr>
+            <w:tcW w:w="1516" w:type="dxa"/>
+          </w:tcPr>
+          <w:p>
+            <w:r>
               <w:t xml:space="preserve">PSSVX62  </w:t>
             </w:r>
           </w:p>
         </w:tc>
         <w:tc>
           <w:tcPr>
-            <w:tcW w:w="1516" w:type="dxa"/>
+            <w:tcW w:w="1521" w:type="dxa"/>
           </w:tcPr>
           <w:p>
             <w:r>
               <w:t xml:space="preserve">PSSVX63   </w:t>
-            </w:r>
-          </w:p>
-        </w:tc>
-        <w:tc>
-          <w:tcPr>
-            <w:tcW w:w="1521" w:type="dxa"/>
-          </w:tcPr>
-          <w:p>
-            <w:r>
-              <w:t xml:space="preserve">PSSVX64   </w:t>
             </w:r>
           </w:p>
         </w:tc>
@@ -19726,17 +19851,17 @@
           </w:tcPr>
           <w:p>
             <w:r>
+              <w:t xml:space="preserve">PSSVX64   </w:t>
+            </w:r>
+          </w:p>
+        </w:tc>
+        <w:tc>
+          <w:tcPr>
+            <w:tcW w:w="1540" w:type="dxa"/>
+          </w:tcPr>
+          <w:p>
+            <w:r>
               <w:t>PSSVX65</w:t>
-            </w:r>
-          </w:p>
-        </w:tc>
-        <w:tc>
-          <w:tcPr>
-            <w:tcW w:w="1540" w:type="dxa"/>
-          </w:tcPr>
-          <w:p>
-            <w:r>
-              <w:t xml:space="preserve">PSSVX66   </w:t>
             </w:r>
           </w:p>
         </w:tc>
@@ -19748,7 +19873,7 @@
           </w:tcPr>
           <w:p>
             <w:r>
-              <w:t xml:space="preserve">PSSWMAP   </w:t>
+              <w:t xml:space="preserve">PSSVX66   </w:t>
             </w:r>
           </w:p>
         </w:tc>
@@ -19759,27 +19884,27 @@
           </w:tcPr>
           <w:p>
             <w:r>
+              <w:t xml:space="preserve">PSSWMAP   </w:t>
+            </w:r>
+          </w:p>
+        </w:tc>
+        <w:tc>
+          <w:tcPr>
+            <w:tcW w:w="1516" w:type="dxa"/>
+          </w:tcPr>
+          <w:p>
+            <w:r>
               <w:t xml:space="preserve">PSSWRNA </w:t>
             </w:r>
           </w:p>
         </w:tc>
         <w:tc>
           <w:tcPr>
-            <w:tcW w:w="1516" w:type="dxa"/>
+            <w:tcW w:w="1521" w:type="dxa"/>
           </w:tcPr>
           <w:p>
             <w:r>
               <w:t>PSSWRNB</w:t>
-            </w:r>
-          </w:p>
-        </w:tc>
-        <w:tc>
-          <w:tcPr>
-            <w:tcW w:w="1521" w:type="dxa"/>
-          </w:tcPr>
-          <w:p>
-            <w:r>
-              <w:t xml:space="preserve">PSSWRNC   </w:t>
             </w:r>
           </w:p>
         </w:tc>
@@ -19790,17 +19915,17 @@
           </w:tcPr>
           <w:p>
             <w:r>
+              <w:t xml:space="preserve">PSSWRNC   </w:t>
+            </w:r>
+          </w:p>
+        </w:tc>
+        <w:tc>
+          <w:tcPr>
+            <w:tcW w:w="1540" w:type="dxa"/>
+          </w:tcPr>
+          <w:p>
+            <w:r>
               <w:t>PSSWRNE</w:t>
-            </w:r>
-          </w:p>
-        </w:tc>
-        <w:tc>
-          <w:tcPr>
-            <w:tcW w:w="1540" w:type="dxa"/>
-          </w:tcPr>
-          <w:p>
-            <w:r>
-              <w:t xml:space="preserve">PSSXDIC   </w:t>
             </w:r>
           </w:p>
         </w:tc>
@@ -19812,7 +19937,7 @@
           </w:tcPr>
           <w:p>
             <w:r>
-              <w:t xml:space="preserve">PSSXREF    </w:t>
+              <w:t xml:space="preserve">PSSXDIC   </w:t>
             </w:r>
           </w:p>
         </w:tc>
@@ -19823,25 +19948,29 @@
           </w:tcPr>
           <w:p>
             <w:r>
+              <w:t xml:space="preserve">PSSXREF    </w:t>
+            </w:r>
+          </w:p>
+        </w:tc>
+        <w:tc>
+          <w:tcPr>
+            <w:tcW w:w="1516" w:type="dxa"/>
+          </w:tcPr>
+          <w:p>
+            <w:r>
               <w:t xml:space="preserve">PSSXRF1  </w:t>
             </w:r>
           </w:p>
         </w:tc>
         <w:tc>
           <w:tcPr>
-            <w:tcW w:w="1516" w:type="dxa"/>
+            <w:tcW w:w="1521" w:type="dxa"/>
           </w:tcPr>
           <w:p>
             <w:r>
               <w:t>PSSYSP</w:t>
             </w:r>
           </w:p>
-        </w:tc>
-        <w:tc>
-          <w:tcPr>
-            <w:tcW w:w="1521" w:type="dxa"/>
-          </w:tcPr>
-          <w:p/>
         </w:tc>
         <w:tc>
           <w:tcPr>
@@ -38176,7 +38305,15 @@
         <w:ind w:left="360"/>
       </w:pPr>
       <w:r>
-        <w:t>[ZPA-9] Stock Number is the FSN field (#6) from the DRUG file (#50) or the VSN field (#400) from the SYNONYM subfile (#50.1) of the PRESCRIPTION file (#50).</w:t>
+        <w:t xml:space="preserve">[ZPA-9] Stock Number is the FSN field (#6) from the DRUG file (#50) or the VSN field (#400) from the SYNONYM </w:t>
+      </w:r>
+      <w:proofErr w:type="spellStart"/>
+      <w:r>
+        <w:t>subfile</w:t>
+      </w:r>
+      <w:proofErr w:type="spellEnd"/>
+      <w:r>
+        <w:t xml:space="preserve"> (#50.1) of the PRESCRIPTION file (#50).</w:t>
       </w:r>
     </w:p>
     <w:p>
@@ -53494,7 +53631,7 @@
         <w:noProof/>
         <w:sz w:val="20"/>
       </w:rPr>
-      <w:t>i</w:t>
+      <w:t>v</w:t>
     </w:r>
     <w:r>
       <w:rPr>
@@ -61002,8 +61139,15 @@
 <file path=customXml/itemProps4.xml><?xml version="1.0" encoding="utf-8"?>
 <ds:datastoreItem xmlns:ds="http://schemas.openxmlformats.org/officeDocument/2006/customXml" ds:itemID="{59B7731E-2B0F-43C1-93FC-8F8F3527C6BC}">
   <ds:schemaRefs>
+    <ds:schemaRef ds:uri="http://schemas.microsoft.com/office/2006/documentManagement/types"/>
+    <ds:schemaRef ds:uri="http://schemas.microsoft.com/office/infopath/2007/PartnerControls"/>
+    <ds:schemaRef ds:uri="http://purl.org/dc/terms/"/>
     <ds:schemaRef ds:uri="http://schemas.microsoft.com/office/2006/metadata/properties"/>
-    <ds:schemaRef ds:uri="http://schemas.microsoft.com/office/infopath/2007/PartnerControls"/>
+    <ds:schemaRef ds:uri="http://purl.org/dc/dcmitype/"/>
+    <ds:schemaRef ds:uri="http://purl.org/dc/elements/1.1/"/>
+    <ds:schemaRef ds:uri="http://schemas.openxmlformats.org/package/2006/metadata/core-properties"/>
+    <ds:schemaRef ds:uri="cdd665a5-4d39-4c80-990a-8a3abca4f55f"/>
+    <ds:schemaRef ds:uri="http://www.w3.org/XML/1998/namespace"/>
   </ds:schemaRefs>
 </ds:datastoreItem>
 </file>
@@ -61017,7 +61161,7 @@
 </file>
 
 <file path=customXml/itemProps6.xml><?xml version="1.0" encoding="utf-8"?>
-<ds:datastoreItem xmlns:ds="http://schemas.openxmlformats.org/officeDocument/2006/customXml" ds:itemID="{348D9ACB-74D1-4F9D-97B5-67CDDD95C346}">
+<ds:datastoreItem xmlns:ds="http://schemas.openxmlformats.org/officeDocument/2006/customXml" ds:itemID="{C62A7449-BA89-4620-8543-21197F09478B}">
   <ds:schemaRefs>
     <ds:schemaRef ds:uri="http://schemas.openxmlformats.org/officeDocument/2006/bibliography"/>
   </ds:schemaRefs>
@@ -61025,7 +61169,7 @@
 </file>
 
 <file path=customXml/itemProps7.xml><?xml version="1.0" encoding="utf-8"?>
-<ds:datastoreItem xmlns:ds="http://schemas.openxmlformats.org/officeDocument/2006/customXml" ds:itemID="{F557EA13-69D4-4A4F-A017-EC4EBCB0E190}">
+<ds:datastoreItem xmlns:ds="http://schemas.openxmlformats.org/officeDocument/2006/customXml" ds:itemID="{FD7D90E6-34FE-4E92-9A50-ECEEB3357B5A}">
   <ds:schemaRefs>
     <ds:schemaRef ds:uri="http://schemas.openxmlformats.org/officeDocument/2006/bibliography"/>
   </ds:schemaRefs>

</xml_diff>